<commit_message>
Finished setting up turn-in.
Signed-off-by: unknown <do177@cox.net>
</commit_message>
<xml_diff>
--- a/ESD301/LAB01a/Design_Assignment_1a.docx
+++ b/ESD301/LAB01a/Design_Assignment_1a.docx
@@ -72,15 +72,7 @@
     </w:p>
     <w:p>
       <w:r>
-        <w:t xml:space="preserve">Primary </w:t>
-      </w:r>
-      <w:proofErr w:type="spellStart"/>
-      <w:r>
-        <w:t>Github</w:t>
-      </w:r>
-      <w:proofErr w:type="spellEnd"/>
-      <w:r>
-        <w:t xml:space="preserve"> address:</w:t>
+        <w:t>Primary Github address:</w:t>
       </w:r>
       <w:r>
         <w:t xml:space="preserve"> </w:t>
@@ -113,308 +105,6 @@
         </w:r>
       </w:hyperlink>
     </w:p>
-    <w:p/>
-    <w:p>
-      <w:pPr>
-        <w:spacing w:after="200" w:line="276" w:lineRule="auto"/>
-        <w:rPr>
-          <w:rFonts w:asciiTheme="minorHAnsi" w:hAnsiTheme="minorHAnsi" w:cstheme="minorBidi"/>
-          <w:szCs w:val="22"/>
-        </w:rPr>
-      </w:pPr>
-      <w:r>
-        <w:t xml:space="preserve"> </w:t>
-      </w:r>
-      <w:r>
-        <w:rPr>
-          <w:rFonts w:asciiTheme="minorHAnsi" w:hAnsiTheme="minorHAnsi" w:cstheme="minorBidi"/>
-          <w:szCs w:val="22"/>
-        </w:rPr>
-        <w:t>Submit the following for all Labs:</w:t>
-      </w:r>
-    </w:p>
-    <w:p>
-      <w:pPr>
-        <w:numPr>
-          <w:ilvl w:val="0"/>
-          <w:numId w:val="2"/>
-        </w:numPr>
-        <w:spacing w:after="200" w:line="276" w:lineRule="auto"/>
-        <w:rPr>
-          <w:rFonts w:asciiTheme="minorHAnsi" w:hAnsiTheme="minorHAnsi" w:cstheme="minorBidi"/>
-          <w:szCs w:val="22"/>
-        </w:rPr>
-      </w:pPr>
-      <w:r>
-        <w:rPr>
-          <w:rFonts w:asciiTheme="minorHAnsi" w:hAnsiTheme="minorHAnsi" w:cstheme="minorBidi"/>
-          <w:szCs w:val="22"/>
-        </w:rPr>
-        <w:t xml:space="preserve">In the document, for each task submit the modified or included code (only) with highlights and justifications of the modifications. </w:t>
-      </w:r>
-      <w:r>
-        <w:rPr>
-          <w:rFonts w:asciiTheme="minorHAnsi" w:hAnsiTheme="minorHAnsi" w:cstheme="minorBidi"/>
-          <w:szCs w:val="22"/>
-        </w:rPr>
-        <w:t>Also,</w:t>
-      </w:r>
-      <w:r>
-        <w:rPr>
-          <w:rFonts w:asciiTheme="minorHAnsi" w:hAnsiTheme="minorHAnsi" w:cstheme="minorBidi"/>
-          <w:szCs w:val="22"/>
-        </w:rPr>
-        <w:t xml:space="preserve"> include the comments.</w:t>
-      </w:r>
-    </w:p>
-    <w:p>
-      <w:pPr>
-        <w:numPr>
-          <w:ilvl w:val="0"/>
-          <w:numId w:val="2"/>
-        </w:numPr>
-        <w:spacing w:after="200" w:line="276" w:lineRule="auto"/>
-        <w:rPr>
-          <w:rFonts w:asciiTheme="minorHAnsi" w:hAnsiTheme="minorHAnsi" w:cstheme="minorBidi"/>
-          <w:szCs w:val="22"/>
-        </w:rPr>
-      </w:pPr>
-      <w:r>
-        <w:rPr>
-          <w:rFonts w:asciiTheme="minorHAnsi" w:hAnsiTheme="minorHAnsi" w:cstheme="minorBidi"/>
-          <w:szCs w:val="22"/>
-        </w:rPr>
-        <w:t xml:space="preserve">Use the previously create a </w:t>
-      </w:r>
-      <w:proofErr w:type="spellStart"/>
-      <w:r>
-        <w:rPr>
-          <w:rFonts w:asciiTheme="minorHAnsi" w:hAnsiTheme="minorHAnsi" w:cstheme="minorBidi"/>
-          <w:szCs w:val="22"/>
-        </w:rPr>
-        <w:t>Github</w:t>
-      </w:r>
-      <w:proofErr w:type="spellEnd"/>
-      <w:r>
-        <w:rPr>
-          <w:rFonts w:asciiTheme="minorHAnsi" w:hAnsiTheme="minorHAnsi" w:cstheme="minorBidi"/>
-          <w:szCs w:val="22"/>
-        </w:rPr>
-        <w:t xml:space="preserve"> reposit</w:t>
-      </w:r>
-      <w:r>
-        <w:rPr>
-          <w:rFonts w:asciiTheme="minorHAnsi" w:hAnsiTheme="minorHAnsi" w:cstheme="minorBidi"/>
-          <w:szCs w:val="22"/>
-        </w:rPr>
-        <w:t>ory with a random name (no CPE/301</w:t>
-      </w:r>
-      <w:r>
-        <w:rPr>
-          <w:rFonts w:asciiTheme="minorHAnsi" w:hAnsiTheme="minorHAnsi" w:cstheme="minorBidi"/>
-          <w:szCs w:val="22"/>
-        </w:rPr>
-        <w:t xml:space="preserve">, </w:t>
-      </w:r>
-      <w:proofErr w:type="spellStart"/>
-      <w:r>
-        <w:rPr>
-          <w:rFonts w:asciiTheme="minorHAnsi" w:hAnsiTheme="minorHAnsi" w:cstheme="minorBidi"/>
-          <w:szCs w:val="22"/>
-        </w:rPr>
-        <w:t>Lastname</w:t>
-      </w:r>
-      <w:proofErr w:type="spellEnd"/>
-      <w:r>
-        <w:rPr>
-          <w:rFonts w:asciiTheme="minorHAnsi" w:hAnsiTheme="minorHAnsi" w:cstheme="minorBidi"/>
-          <w:szCs w:val="22"/>
-        </w:rPr>
-        <w:t xml:space="preserve">, </w:t>
-      </w:r>
-      <w:proofErr w:type="spellStart"/>
-      <w:r>
-        <w:rPr>
-          <w:rFonts w:asciiTheme="minorHAnsi" w:hAnsiTheme="minorHAnsi" w:cstheme="minorBidi"/>
-          <w:szCs w:val="22"/>
-        </w:rPr>
-        <w:t>Firstname</w:t>
-      </w:r>
-      <w:proofErr w:type="spellEnd"/>
-      <w:r>
-        <w:rPr>
-          <w:rFonts w:asciiTheme="minorHAnsi" w:hAnsiTheme="minorHAnsi" w:cstheme="minorBidi"/>
-          <w:szCs w:val="22"/>
-        </w:rPr>
-        <w:t xml:space="preserve">). Place all labs under the root folder </w:t>
-      </w:r>
-      <w:r>
-        <w:rPr>
-          <w:rFonts w:asciiTheme="minorHAnsi" w:hAnsiTheme="minorHAnsi" w:cstheme="minorBidi"/>
-          <w:szCs w:val="22"/>
-        </w:rPr>
-        <w:t>ESD301</w:t>
-      </w:r>
-      <w:r>
-        <w:rPr>
-          <w:rFonts w:asciiTheme="minorHAnsi" w:hAnsiTheme="minorHAnsi" w:cstheme="minorBidi"/>
-          <w:szCs w:val="22"/>
-        </w:rPr>
-        <w:t>/DA</w:t>
-      </w:r>
-      <w:r>
-        <w:rPr>
-          <w:rFonts w:asciiTheme="minorHAnsi" w:hAnsiTheme="minorHAnsi" w:cstheme="minorBidi"/>
-          <w:szCs w:val="22"/>
-        </w:rPr>
-        <w:t xml:space="preserve">, sub-folder named LABXX, with one document and one video link file for each lab, place modified </w:t>
-      </w:r>
-      <w:proofErr w:type="spellStart"/>
-      <w:r>
-        <w:rPr>
-          <w:rFonts w:asciiTheme="minorHAnsi" w:hAnsiTheme="minorHAnsi" w:cstheme="minorBidi"/>
-          <w:szCs w:val="22"/>
-        </w:rPr>
-        <w:t>asm</w:t>
-      </w:r>
-      <w:proofErr w:type="spellEnd"/>
-      <w:r>
-        <w:rPr>
-          <w:rFonts w:asciiTheme="minorHAnsi" w:hAnsiTheme="minorHAnsi" w:cstheme="minorBidi"/>
-          <w:szCs w:val="22"/>
-        </w:rPr>
-        <w:t>/</w:t>
-      </w:r>
-      <w:r>
-        <w:rPr>
-          <w:rFonts w:asciiTheme="minorHAnsi" w:hAnsiTheme="minorHAnsi" w:cstheme="minorBidi"/>
-          <w:szCs w:val="22"/>
-        </w:rPr>
-        <w:t>c files named as LabXX-TYY.</w:t>
-      </w:r>
-      <w:r>
-        <w:rPr>
-          <w:rFonts w:asciiTheme="minorHAnsi" w:hAnsiTheme="minorHAnsi" w:cstheme="minorBidi"/>
-          <w:szCs w:val="22"/>
-        </w:rPr>
-        <w:t>asm/</w:t>
-      </w:r>
-      <w:r>
-        <w:rPr>
-          <w:rFonts w:asciiTheme="minorHAnsi" w:hAnsiTheme="minorHAnsi" w:cstheme="minorBidi"/>
-          <w:szCs w:val="22"/>
-        </w:rPr>
-        <w:t>c.</w:t>
-      </w:r>
-    </w:p>
-    <w:p>
-      <w:pPr>
-        <w:numPr>
-          <w:ilvl w:val="0"/>
-          <w:numId w:val="2"/>
-        </w:numPr>
-        <w:spacing w:after="200" w:line="276" w:lineRule="auto"/>
-        <w:rPr>
-          <w:rFonts w:asciiTheme="minorHAnsi" w:hAnsiTheme="minorHAnsi" w:cstheme="minorBidi"/>
-          <w:szCs w:val="22"/>
-        </w:rPr>
-      </w:pPr>
-      <w:r>
-        <w:rPr>
-          <w:rFonts w:asciiTheme="minorHAnsi" w:hAnsiTheme="minorHAnsi" w:cstheme="minorBidi"/>
-          <w:szCs w:val="22"/>
-        </w:rPr>
-        <w:t xml:space="preserve">If multiple </w:t>
-      </w:r>
-      <w:proofErr w:type="spellStart"/>
-      <w:r>
-        <w:rPr>
-          <w:rFonts w:asciiTheme="minorHAnsi" w:hAnsiTheme="minorHAnsi" w:cstheme="minorBidi"/>
-          <w:szCs w:val="22"/>
-        </w:rPr>
-        <w:t>asm</w:t>
-      </w:r>
-      <w:proofErr w:type="spellEnd"/>
-      <w:r>
-        <w:rPr>
-          <w:rFonts w:asciiTheme="minorHAnsi" w:hAnsiTheme="minorHAnsi" w:cstheme="minorBidi"/>
-          <w:szCs w:val="22"/>
-        </w:rPr>
-        <w:t>/</w:t>
-      </w:r>
-      <w:r>
-        <w:rPr>
-          <w:rFonts w:asciiTheme="minorHAnsi" w:hAnsiTheme="minorHAnsi" w:cstheme="minorBidi"/>
-          <w:szCs w:val="22"/>
-        </w:rPr>
-        <w:t xml:space="preserve">c files or other libraries are used, create a folder </w:t>
-      </w:r>
-      <w:proofErr w:type="spellStart"/>
-      <w:r>
-        <w:rPr>
-          <w:rFonts w:asciiTheme="minorHAnsi" w:hAnsiTheme="minorHAnsi" w:cstheme="minorBidi"/>
-          <w:szCs w:val="22"/>
-        </w:rPr>
-        <w:t>LabXX</w:t>
-      </w:r>
-      <w:proofErr w:type="spellEnd"/>
-      <w:r>
-        <w:rPr>
-          <w:rFonts w:asciiTheme="minorHAnsi" w:hAnsiTheme="minorHAnsi" w:cstheme="minorBidi"/>
-          <w:szCs w:val="22"/>
-        </w:rPr>
-        <w:t>-TYY and place these files inside the folder.</w:t>
-      </w:r>
-    </w:p>
-    <w:p>
-      <w:pPr>
-        <w:numPr>
-          <w:ilvl w:val="0"/>
-          <w:numId w:val="2"/>
-        </w:numPr>
-        <w:spacing w:after="200" w:line="276" w:lineRule="auto"/>
-        <w:rPr>
-          <w:rFonts w:asciiTheme="minorHAnsi" w:hAnsiTheme="minorHAnsi" w:cstheme="minorBidi"/>
-          <w:szCs w:val="22"/>
-        </w:rPr>
-      </w:pPr>
-      <w:r>
-        <w:rPr>
-          <w:rFonts w:asciiTheme="minorHAnsi" w:hAnsiTheme="minorHAnsi" w:cstheme="minorBidi"/>
-          <w:szCs w:val="22"/>
-        </w:rPr>
-        <w:t xml:space="preserve">The folder should have a) Word document (see template), b) source code file(s) and other include files, c) text file with </w:t>
-      </w:r>
-      <w:proofErr w:type="spellStart"/>
-      <w:r>
-        <w:rPr>
-          <w:rFonts w:asciiTheme="minorHAnsi" w:hAnsiTheme="minorHAnsi" w:cstheme="minorBidi"/>
-          <w:szCs w:val="22"/>
-        </w:rPr>
-        <w:t>youtube</w:t>
-      </w:r>
-      <w:proofErr w:type="spellEnd"/>
-      <w:r>
-        <w:rPr>
-          <w:rFonts w:asciiTheme="minorHAnsi" w:hAnsiTheme="minorHAnsi" w:cstheme="minorBidi"/>
-          <w:szCs w:val="22"/>
-        </w:rPr>
-        <w:t xml:space="preserve"> video links (see template).</w:t>
-      </w:r>
-    </w:p>
-    <w:p>
-      <w:r>
-        <w:rPr>
-          <w:rFonts w:asciiTheme="minorHAnsi" w:hAnsiTheme="minorHAnsi" w:cstheme="minorBidi"/>
-          <w:szCs w:val="22"/>
-        </w:rPr>
-        <w:t xml:space="preserve"> </w:t>
-      </w:r>
-      <w:r>
-        <w:br w:type="page"/>
-      </w:r>
-    </w:p>
-    <w:p/>
     <w:p>
       <w:pPr>
         <w:pStyle w:val="NoSpacing"/>
@@ -525,25 +215,1458 @@
     </w:p>
     <w:p>
       <w:pPr>
-        <w:pStyle w:val="NoSpacing"/>
-        <w:rPr>
-          <w:b/>
-          <w:sz w:val="24"/>
-        </w:rPr>
-      </w:pPr>
-      <w:r>
-        <w:t>No code provided for this assignment.</w:t>
-      </w:r>
-    </w:p>
-    <w:p>
-      <w:pPr>
-        <w:rPr>
-          <w:rFonts w:ascii="NSimSun" w:hAnsi="NSimSun" w:cs="NSimSun"/>
-          <w:color w:val="008000"/>
-          <w:sz w:val="19"/>
-          <w:szCs w:val="19"/>
-        </w:rPr>
-      </w:pPr>
+        <w:rPr>
+          <w:rFonts w:ascii="NSimSun" w:hAnsi="NSimSun" w:cs="NSimSun"/>
+          <w:color w:val="008000"/>
+          <w:sz w:val="19"/>
+          <w:szCs w:val="19"/>
+        </w:rPr>
+      </w:pPr>
+      <w:r>
+        <w:rPr>
+          <w:rFonts w:ascii="NSimSun" w:hAnsi="NSimSun" w:cs="NSimSun"/>
+          <w:color w:val="008000"/>
+          <w:sz w:val="19"/>
+          <w:szCs w:val="19"/>
+        </w:rPr>
+        <w:t>.org 0x00</w:t>
+      </w:r>
+    </w:p>
+    <w:p>
+      <w:pPr>
+        <w:rPr>
+          <w:rFonts w:ascii="NSimSun" w:hAnsi="NSimSun" w:cs="NSimSun"/>
+          <w:color w:val="008000"/>
+          <w:sz w:val="19"/>
+          <w:szCs w:val="19"/>
+        </w:rPr>
+      </w:pPr>
+    </w:p>
+    <w:p>
+      <w:pPr>
+        <w:rPr>
+          <w:rFonts w:ascii="NSimSun" w:hAnsi="NSimSun" w:cs="NSimSun"/>
+          <w:color w:val="008000"/>
+          <w:sz w:val="19"/>
+          <w:szCs w:val="19"/>
+        </w:rPr>
+      </w:pPr>
+      <w:r>
+        <w:rPr>
+          <w:rFonts w:ascii="NSimSun" w:hAnsi="NSimSun" w:cs="NSimSun"/>
+          <w:color w:val="008000"/>
+          <w:sz w:val="19"/>
+          <w:szCs w:val="19"/>
+        </w:rPr>
+        <w:t>start:</w:t>
+      </w:r>
+    </w:p>
+    <w:p>
+      <w:pPr>
+        <w:rPr>
+          <w:rFonts w:ascii="NSimSun" w:hAnsi="NSimSun" w:cs="NSimSun"/>
+          <w:color w:val="008000"/>
+          <w:sz w:val="19"/>
+          <w:szCs w:val="19"/>
+        </w:rPr>
+      </w:pPr>
+      <w:r>
+        <w:rPr>
+          <w:rFonts w:ascii="NSimSun" w:hAnsi="NSimSun" w:cs="NSimSun"/>
+          <w:color w:val="008000"/>
+          <w:sz w:val="19"/>
+          <w:szCs w:val="19"/>
+        </w:rPr>
+        <w:tab/>
+        <w:t>CLR R1</w:t>
+      </w:r>
+      <w:r>
+        <w:rPr>
+          <w:rFonts w:ascii="NSimSun" w:hAnsi="NSimSun" w:cs="NSimSun"/>
+          <w:color w:val="008000"/>
+          <w:sz w:val="19"/>
+          <w:szCs w:val="19"/>
+        </w:rPr>
+        <w:tab/>
+      </w:r>
+      <w:r>
+        <w:rPr>
+          <w:rFonts w:ascii="NSimSun" w:hAnsi="NSimSun" w:cs="NSimSun"/>
+          <w:color w:val="008000"/>
+          <w:sz w:val="19"/>
+          <w:szCs w:val="19"/>
+        </w:rPr>
+        <w:tab/>
+      </w:r>
+      <w:r>
+        <w:rPr>
+          <w:rFonts w:ascii="NSimSun" w:hAnsi="NSimSun" w:cs="NSimSun"/>
+          <w:color w:val="008000"/>
+          <w:sz w:val="19"/>
+          <w:szCs w:val="19"/>
+        </w:rPr>
+        <w:tab/>
+        <w:t>; Sets the R1 register to 0x00.</w:t>
+      </w:r>
+    </w:p>
+    <w:p>
+      <w:pPr>
+        <w:rPr>
+          <w:rFonts w:ascii="NSimSun" w:hAnsi="NSimSun" w:cs="NSimSun"/>
+          <w:color w:val="008000"/>
+          <w:sz w:val="19"/>
+          <w:szCs w:val="19"/>
+        </w:rPr>
+      </w:pPr>
+      <w:r>
+        <w:rPr>
+          <w:rFonts w:ascii="NSimSun" w:hAnsi="NSimSun" w:cs="NSimSun"/>
+          <w:color w:val="008000"/>
+          <w:sz w:val="19"/>
+          <w:szCs w:val="19"/>
+        </w:rPr>
+        <w:tab/>
+        <w:t>CLR R2</w:t>
+      </w:r>
+      <w:r>
+        <w:rPr>
+          <w:rFonts w:ascii="NSimSun" w:hAnsi="NSimSun" w:cs="NSimSun"/>
+          <w:color w:val="008000"/>
+          <w:sz w:val="19"/>
+          <w:szCs w:val="19"/>
+        </w:rPr>
+        <w:tab/>
+      </w:r>
+      <w:r>
+        <w:rPr>
+          <w:rFonts w:ascii="NSimSun" w:hAnsi="NSimSun" w:cs="NSimSun"/>
+          <w:color w:val="008000"/>
+          <w:sz w:val="19"/>
+          <w:szCs w:val="19"/>
+        </w:rPr>
+        <w:tab/>
+      </w:r>
+      <w:r>
+        <w:rPr>
+          <w:rFonts w:ascii="NSimSun" w:hAnsi="NSimSun" w:cs="NSimSun"/>
+          <w:color w:val="008000"/>
+          <w:sz w:val="19"/>
+          <w:szCs w:val="19"/>
+        </w:rPr>
+        <w:tab/>
+        <w:t>; Sets the R2 register to 0xFF by first</w:t>
+      </w:r>
+    </w:p>
+    <w:p>
+      <w:pPr>
+        <w:rPr>
+          <w:rFonts w:ascii="NSimSun" w:hAnsi="NSimSun" w:cs="NSimSun"/>
+          <w:color w:val="008000"/>
+          <w:sz w:val="19"/>
+          <w:szCs w:val="19"/>
+        </w:rPr>
+      </w:pPr>
+      <w:r>
+        <w:rPr>
+          <w:rFonts w:ascii="NSimSun" w:hAnsi="NSimSun" w:cs="NSimSun"/>
+          <w:color w:val="008000"/>
+          <w:sz w:val="19"/>
+          <w:szCs w:val="19"/>
+        </w:rPr>
+        <w:tab/>
+        <w:t>COM R2</w:t>
+      </w:r>
+      <w:r>
+        <w:rPr>
+          <w:rFonts w:ascii="NSimSun" w:hAnsi="NSimSun" w:cs="NSimSun"/>
+          <w:color w:val="008000"/>
+          <w:sz w:val="19"/>
+          <w:szCs w:val="19"/>
+        </w:rPr>
+        <w:tab/>
+      </w:r>
+      <w:r>
+        <w:rPr>
+          <w:rFonts w:ascii="NSimSun" w:hAnsi="NSimSun" w:cs="NSimSun"/>
+          <w:color w:val="008000"/>
+          <w:sz w:val="19"/>
+          <w:szCs w:val="19"/>
+        </w:rPr>
+        <w:tab/>
+      </w:r>
+      <w:r>
+        <w:rPr>
+          <w:rFonts w:ascii="NSimSun" w:hAnsi="NSimSun" w:cs="NSimSun"/>
+          <w:color w:val="008000"/>
+          <w:sz w:val="19"/>
+          <w:szCs w:val="19"/>
+        </w:rPr>
+        <w:tab/>
+        <w:t>; clearing it, then complementing it.</w:t>
+      </w:r>
+    </w:p>
+    <w:p>
+      <w:pPr>
+        <w:rPr>
+          <w:rFonts w:ascii="NSimSun" w:hAnsi="NSimSun" w:cs="NSimSun"/>
+          <w:color w:val="008000"/>
+          <w:sz w:val="19"/>
+          <w:szCs w:val="19"/>
+        </w:rPr>
+      </w:pPr>
+    </w:p>
+    <w:p>
+      <w:pPr>
+        <w:rPr>
+          <w:rFonts w:ascii="NSimSun" w:hAnsi="NSimSun" w:cs="NSimSun"/>
+          <w:color w:val="008000"/>
+          <w:sz w:val="19"/>
+          <w:szCs w:val="19"/>
+        </w:rPr>
+      </w:pPr>
+      <w:r>
+        <w:rPr>
+          <w:rFonts w:ascii="NSimSun" w:hAnsi="NSimSun" w:cs="NSimSun"/>
+          <w:color w:val="008000"/>
+          <w:sz w:val="19"/>
+          <w:szCs w:val="19"/>
+        </w:rPr>
+        <w:tab/>
+        <w:t>; MULTIPLICAND</w:t>
+      </w:r>
+    </w:p>
+    <w:p>
+      <w:pPr>
+        <w:rPr>
+          <w:rFonts w:ascii="NSimSun" w:hAnsi="NSimSun" w:cs="NSimSun"/>
+          <w:color w:val="008000"/>
+          <w:sz w:val="19"/>
+          <w:szCs w:val="19"/>
+        </w:rPr>
+      </w:pPr>
+      <w:r>
+        <w:rPr>
+          <w:rFonts w:ascii="NSimSun" w:hAnsi="NSimSun" w:cs="NSimSun"/>
+          <w:color w:val="008000"/>
+          <w:sz w:val="19"/>
+          <w:szCs w:val="19"/>
+        </w:rPr>
+        <w:tab/>
+        <w:t>LDI R19, 0x02</w:t>
+      </w:r>
+      <w:r>
+        <w:rPr>
+          <w:rFonts w:ascii="NSimSun" w:hAnsi="NSimSun" w:cs="NSimSun"/>
+          <w:color w:val="008000"/>
+          <w:sz w:val="19"/>
+          <w:szCs w:val="19"/>
+        </w:rPr>
+        <w:tab/>
+        <w:t>; Holds the 32-bit multiplicand.</w:t>
+      </w:r>
+    </w:p>
+    <w:p>
+      <w:pPr>
+        <w:rPr>
+          <w:rFonts w:ascii="NSimSun" w:hAnsi="NSimSun" w:cs="NSimSun"/>
+          <w:color w:val="008000"/>
+          <w:sz w:val="19"/>
+          <w:szCs w:val="19"/>
+        </w:rPr>
+      </w:pPr>
+      <w:r>
+        <w:rPr>
+          <w:rFonts w:ascii="NSimSun" w:hAnsi="NSimSun" w:cs="NSimSun"/>
+          <w:color w:val="008000"/>
+          <w:sz w:val="19"/>
+          <w:szCs w:val="19"/>
+        </w:rPr>
+        <w:tab/>
+        <w:t>LDI R18, 0xAB</w:t>
+      </w:r>
+      <w:r>
+        <w:rPr>
+          <w:rFonts w:ascii="NSimSun" w:hAnsi="NSimSun" w:cs="NSimSun"/>
+          <w:color w:val="008000"/>
+          <w:sz w:val="19"/>
+          <w:szCs w:val="19"/>
+        </w:rPr>
+        <w:tab/>
+        <w:t xml:space="preserve">; Since the numbers are 32-bits, and </w:t>
+      </w:r>
+    </w:p>
+    <w:p>
+      <w:pPr>
+        <w:rPr>
+          <w:rFonts w:ascii="NSimSun" w:hAnsi="NSimSun" w:cs="NSimSun"/>
+          <w:color w:val="008000"/>
+          <w:sz w:val="19"/>
+          <w:szCs w:val="19"/>
+        </w:rPr>
+      </w:pPr>
+      <w:r>
+        <w:rPr>
+          <w:rFonts w:ascii="NSimSun" w:hAnsi="NSimSun" w:cs="NSimSun"/>
+          <w:color w:val="008000"/>
+          <w:sz w:val="19"/>
+          <w:szCs w:val="19"/>
+        </w:rPr>
+        <w:tab/>
+        <w:t>LDI R17, 0x84</w:t>
+      </w:r>
+      <w:r>
+        <w:rPr>
+          <w:rFonts w:ascii="NSimSun" w:hAnsi="NSimSun" w:cs="NSimSun"/>
+          <w:color w:val="008000"/>
+          <w:sz w:val="19"/>
+          <w:szCs w:val="19"/>
+        </w:rPr>
+        <w:tab/>
+        <w:t>; each register holds 8 bits, four</w:t>
+      </w:r>
+    </w:p>
+    <w:p>
+      <w:pPr>
+        <w:rPr>
+          <w:rFonts w:ascii="NSimSun" w:hAnsi="NSimSun" w:cs="NSimSun"/>
+          <w:color w:val="008000"/>
+          <w:sz w:val="19"/>
+          <w:szCs w:val="19"/>
+        </w:rPr>
+      </w:pPr>
+      <w:r>
+        <w:rPr>
+          <w:rFonts w:ascii="NSimSun" w:hAnsi="NSimSun" w:cs="NSimSun"/>
+          <w:color w:val="008000"/>
+          <w:sz w:val="19"/>
+          <w:szCs w:val="19"/>
+        </w:rPr>
+        <w:tab/>
+        <w:t>LDI R16, 0x5C</w:t>
+      </w:r>
+      <w:r>
+        <w:rPr>
+          <w:rFonts w:ascii="NSimSun" w:hAnsi="NSimSun" w:cs="NSimSun"/>
+          <w:color w:val="008000"/>
+          <w:sz w:val="19"/>
+          <w:szCs w:val="19"/>
+        </w:rPr>
+        <w:tab/>
+        <w:t>; registers are used.</w:t>
+      </w:r>
+    </w:p>
+    <w:p>
+      <w:pPr>
+        <w:rPr>
+          <w:rFonts w:ascii="NSimSun" w:hAnsi="NSimSun" w:cs="NSimSun"/>
+          <w:color w:val="008000"/>
+          <w:sz w:val="19"/>
+          <w:szCs w:val="19"/>
+        </w:rPr>
+      </w:pPr>
+      <w:r>
+        <w:rPr>
+          <w:rFonts w:ascii="NSimSun" w:hAnsi="NSimSun" w:cs="NSimSun"/>
+          <w:color w:val="008000"/>
+          <w:sz w:val="19"/>
+          <w:szCs w:val="19"/>
+        </w:rPr>
+        <w:tab/>
+      </w:r>
+      <w:r>
+        <w:rPr>
+          <w:rFonts w:ascii="NSimSun" w:hAnsi="NSimSun" w:cs="NSimSun"/>
+          <w:color w:val="008000"/>
+          <w:sz w:val="19"/>
+          <w:szCs w:val="19"/>
+        </w:rPr>
+        <w:tab/>
+      </w:r>
+      <w:r>
+        <w:rPr>
+          <w:rFonts w:ascii="NSimSun" w:hAnsi="NSimSun" w:cs="NSimSun"/>
+          <w:color w:val="008000"/>
+          <w:sz w:val="19"/>
+          <w:szCs w:val="19"/>
+        </w:rPr>
+        <w:tab/>
+      </w:r>
+      <w:r>
+        <w:rPr>
+          <w:rFonts w:ascii="NSimSun" w:hAnsi="NSimSun" w:cs="NSimSun"/>
+          <w:color w:val="008000"/>
+          <w:sz w:val="19"/>
+          <w:szCs w:val="19"/>
+        </w:rPr>
+        <w:tab/>
+      </w:r>
+      <w:r>
+        <w:rPr>
+          <w:rFonts w:ascii="NSimSun" w:hAnsi="NSimSun" w:cs="NSimSun"/>
+          <w:color w:val="008000"/>
+          <w:sz w:val="19"/>
+          <w:szCs w:val="19"/>
+        </w:rPr>
+        <w:tab/>
+        <w:t>; R19 is the most signficant byte, and R16 is the least.</w:t>
+      </w:r>
+    </w:p>
+    <w:p>
+      <w:pPr>
+        <w:rPr>
+          <w:rFonts w:ascii="NSimSun" w:hAnsi="NSimSun" w:cs="NSimSun"/>
+          <w:color w:val="008000"/>
+          <w:sz w:val="19"/>
+          <w:szCs w:val="19"/>
+        </w:rPr>
+      </w:pPr>
+    </w:p>
+    <w:p>
+      <w:pPr>
+        <w:rPr>
+          <w:rFonts w:ascii="NSimSun" w:hAnsi="NSimSun" w:cs="NSimSun"/>
+          <w:color w:val="008000"/>
+          <w:sz w:val="19"/>
+          <w:szCs w:val="19"/>
+        </w:rPr>
+      </w:pPr>
+      <w:r>
+        <w:rPr>
+          <w:rFonts w:ascii="NSimSun" w:hAnsi="NSimSun" w:cs="NSimSun"/>
+          <w:color w:val="008000"/>
+          <w:sz w:val="19"/>
+          <w:szCs w:val="19"/>
+        </w:rPr>
+        <w:tab/>
+        <w:t>; MULTIPLIER</w:t>
+      </w:r>
+    </w:p>
+    <w:p>
+      <w:pPr>
+        <w:rPr>
+          <w:rFonts w:ascii="NSimSun" w:hAnsi="NSimSun" w:cs="NSimSun"/>
+          <w:color w:val="008000"/>
+          <w:sz w:val="19"/>
+          <w:szCs w:val="19"/>
+        </w:rPr>
+      </w:pPr>
+      <w:r>
+        <w:rPr>
+          <w:rFonts w:ascii="NSimSun" w:hAnsi="NSimSun" w:cs="NSimSun"/>
+          <w:color w:val="008000"/>
+          <w:sz w:val="19"/>
+          <w:szCs w:val="19"/>
+        </w:rPr>
+        <w:tab/>
+        <w:t>LDI R23, 0x00</w:t>
+      </w:r>
+      <w:r>
+        <w:rPr>
+          <w:rFonts w:ascii="NSimSun" w:hAnsi="NSimSun" w:cs="NSimSun"/>
+          <w:color w:val="008000"/>
+          <w:sz w:val="19"/>
+          <w:szCs w:val="19"/>
+        </w:rPr>
+        <w:tab/>
+        <w:t>; Holds the 32-bit multiplier.</w:t>
+      </w:r>
+    </w:p>
+    <w:p>
+      <w:pPr>
+        <w:rPr>
+          <w:rFonts w:ascii="NSimSun" w:hAnsi="NSimSun" w:cs="NSimSun"/>
+          <w:color w:val="008000"/>
+          <w:sz w:val="19"/>
+          <w:szCs w:val="19"/>
+        </w:rPr>
+      </w:pPr>
+      <w:r>
+        <w:rPr>
+          <w:rFonts w:ascii="NSimSun" w:hAnsi="NSimSun" w:cs="NSimSun"/>
+          <w:color w:val="008000"/>
+          <w:sz w:val="19"/>
+          <w:szCs w:val="19"/>
+        </w:rPr>
+        <w:tab/>
+        <w:t>LDI R22, 0x00</w:t>
+      </w:r>
+      <w:r>
+        <w:rPr>
+          <w:rFonts w:ascii="NSimSun" w:hAnsi="NSimSun" w:cs="NSimSun"/>
+          <w:color w:val="008000"/>
+          <w:sz w:val="19"/>
+          <w:szCs w:val="19"/>
+        </w:rPr>
+        <w:tab/>
+        <w:t>; R23 is the most significant byte, and</w:t>
+      </w:r>
+    </w:p>
+    <w:p>
+      <w:pPr>
+        <w:rPr>
+          <w:rFonts w:ascii="NSimSun" w:hAnsi="NSimSun" w:cs="NSimSun"/>
+          <w:color w:val="008000"/>
+          <w:sz w:val="19"/>
+          <w:szCs w:val="19"/>
+        </w:rPr>
+      </w:pPr>
+      <w:r>
+        <w:rPr>
+          <w:rFonts w:ascii="NSimSun" w:hAnsi="NSimSun" w:cs="NSimSun"/>
+          <w:color w:val="008000"/>
+          <w:sz w:val="19"/>
+          <w:szCs w:val="19"/>
+        </w:rPr>
+        <w:tab/>
+        <w:t>LDI R21, 0x3B</w:t>
+      </w:r>
+      <w:r>
+        <w:rPr>
+          <w:rFonts w:ascii="NSimSun" w:hAnsi="NSimSun" w:cs="NSimSun"/>
+          <w:color w:val="008000"/>
+          <w:sz w:val="19"/>
+          <w:szCs w:val="19"/>
+        </w:rPr>
+        <w:tab/>
+        <w:t>; R20 is the least.</w:t>
+      </w:r>
+    </w:p>
+    <w:p>
+      <w:pPr>
+        <w:rPr>
+          <w:rFonts w:ascii="NSimSun" w:hAnsi="NSimSun" w:cs="NSimSun"/>
+          <w:color w:val="008000"/>
+          <w:sz w:val="19"/>
+          <w:szCs w:val="19"/>
+        </w:rPr>
+      </w:pPr>
+      <w:r>
+        <w:rPr>
+          <w:rFonts w:ascii="NSimSun" w:hAnsi="NSimSun" w:cs="NSimSun"/>
+          <w:color w:val="008000"/>
+          <w:sz w:val="19"/>
+          <w:szCs w:val="19"/>
+        </w:rPr>
+        <w:tab/>
+        <w:t>LDI R20, 0x5F</w:t>
+      </w:r>
+    </w:p>
+    <w:p>
+      <w:pPr>
+        <w:rPr>
+          <w:rFonts w:ascii="NSimSun" w:hAnsi="NSimSun" w:cs="NSimSun"/>
+          <w:color w:val="008000"/>
+          <w:sz w:val="19"/>
+          <w:szCs w:val="19"/>
+        </w:rPr>
+      </w:pPr>
+    </w:p>
+    <w:p>
+      <w:pPr>
+        <w:rPr>
+          <w:rFonts w:ascii="NSimSun" w:hAnsi="NSimSun" w:cs="NSimSun"/>
+          <w:color w:val="008000"/>
+          <w:sz w:val="19"/>
+          <w:szCs w:val="19"/>
+        </w:rPr>
+      </w:pPr>
+      <w:r>
+        <w:rPr>
+          <w:rFonts w:ascii="NSimSun" w:hAnsi="NSimSun" w:cs="NSimSun"/>
+          <w:color w:val="008000"/>
+          <w:sz w:val="19"/>
+          <w:szCs w:val="19"/>
+        </w:rPr>
+        <w:tab/>
+        <w:t>; RESULT</w:t>
+      </w:r>
+    </w:p>
+    <w:p>
+      <w:pPr>
+        <w:rPr>
+          <w:rFonts w:ascii="NSimSun" w:hAnsi="NSimSun" w:cs="NSimSun"/>
+          <w:color w:val="008000"/>
+          <w:sz w:val="19"/>
+          <w:szCs w:val="19"/>
+        </w:rPr>
+      </w:pPr>
+      <w:r>
+        <w:rPr>
+          <w:rFonts w:ascii="NSimSun" w:hAnsi="NSimSun" w:cs="NSimSun"/>
+          <w:color w:val="008000"/>
+          <w:sz w:val="19"/>
+          <w:szCs w:val="19"/>
+        </w:rPr>
+        <w:tab/>
+        <w:t>LDI R31, 0x00</w:t>
+      </w:r>
+      <w:r>
+        <w:rPr>
+          <w:rFonts w:ascii="NSimSun" w:hAnsi="NSimSun" w:cs="NSimSun"/>
+          <w:color w:val="008000"/>
+          <w:sz w:val="19"/>
+          <w:szCs w:val="19"/>
+        </w:rPr>
+        <w:tab/>
+        <w:t>; Holds the result.</w:t>
+      </w:r>
+    </w:p>
+    <w:p>
+      <w:pPr>
+        <w:rPr>
+          <w:rFonts w:ascii="NSimSun" w:hAnsi="NSimSun" w:cs="NSimSun"/>
+          <w:color w:val="008000"/>
+          <w:sz w:val="19"/>
+          <w:szCs w:val="19"/>
+        </w:rPr>
+      </w:pPr>
+      <w:r>
+        <w:rPr>
+          <w:rFonts w:ascii="NSimSun" w:hAnsi="NSimSun" w:cs="NSimSun"/>
+          <w:color w:val="008000"/>
+          <w:sz w:val="19"/>
+          <w:szCs w:val="19"/>
+        </w:rPr>
+        <w:tab/>
+        <w:t>LDI R30, 0x00</w:t>
+      </w:r>
+      <w:r>
+        <w:rPr>
+          <w:rFonts w:ascii="NSimSun" w:hAnsi="NSimSun" w:cs="NSimSun"/>
+          <w:color w:val="008000"/>
+          <w:sz w:val="19"/>
+          <w:szCs w:val="19"/>
+        </w:rPr>
+        <w:tab/>
+        <w:t>; Multiplying a 32-bit number by a 32-bit</w:t>
+      </w:r>
+    </w:p>
+    <w:p>
+      <w:pPr>
+        <w:rPr>
+          <w:rFonts w:ascii="NSimSun" w:hAnsi="NSimSun" w:cs="NSimSun"/>
+          <w:color w:val="008000"/>
+          <w:sz w:val="19"/>
+          <w:szCs w:val="19"/>
+        </w:rPr>
+      </w:pPr>
+      <w:r>
+        <w:rPr>
+          <w:rFonts w:ascii="NSimSun" w:hAnsi="NSimSun" w:cs="NSimSun"/>
+          <w:color w:val="008000"/>
+          <w:sz w:val="19"/>
+          <w:szCs w:val="19"/>
+        </w:rPr>
+        <w:tab/>
+        <w:t>LDI R29, 0x00</w:t>
+      </w:r>
+      <w:r>
+        <w:rPr>
+          <w:rFonts w:ascii="NSimSun" w:hAnsi="NSimSun" w:cs="NSimSun"/>
+          <w:color w:val="008000"/>
+          <w:sz w:val="19"/>
+          <w:szCs w:val="19"/>
+        </w:rPr>
+        <w:tab/>
+        <w:t>; number can yield up to a 64-bit number,</w:t>
+      </w:r>
+    </w:p>
+    <w:p>
+      <w:pPr>
+        <w:rPr>
+          <w:rFonts w:ascii="NSimSun" w:hAnsi="NSimSun" w:cs="NSimSun"/>
+          <w:color w:val="008000"/>
+          <w:sz w:val="19"/>
+          <w:szCs w:val="19"/>
+        </w:rPr>
+      </w:pPr>
+      <w:r>
+        <w:rPr>
+          <w:rFonts w:ascii="NSimSun" w:hAnsi="NSimSun" w:cs="NSimSun"/>
+          <w:color w:val="008000"/>
+          <w:sz w:val="19"/>
+          <w:szCs w:val="19"/>
+        </w:rPr>
+        <w:tab/>
+        <w:t>LDI R28, 0x00</w:t>
+      </w:r>
+      <w:r>
+        <w:rPr>
+          <w:rFonts w:ascii="NSimSun" w:hAnsi="NSimSun" w:cs="NSimSun"/>
+          <w:color w:val="008000"/>
+          <w:sz w:val="19"/>
+          <w:szCs w:val="19"/>
+        </w:rPr>
+        <w:tab/>
+        <w:t xml:space="preserve">; </w:t>
+      </w:r>
+      <w:proofErr w:type="gramStart"/>
+      <w:r>
+        <w:rPr>
+          <w:rFonts w:ascii="NSimSun" w:hAnsi="NSimSun" w:cs="NSimSun"/>
+          <w:color w:val="008000"/>
+          <w:sz w:val="19"/>
+          <w:szCs w:val="19"/>
+        </w:rPr>
+        <w:t>so</w:t>
+      </w:r>
+      <w:proofErr w:type="gramEnd"/>
+      <w:r>
+        <w:rPr>
+          <w:rFonts w:ascii="NSimSun" w:hAnsi="NSimSun" w:cs="NSimSun"/>
+          <w:color w:val="008000"/>
+          <w:sz w:val="19"/>
+          <w:szCs w:val="19"/>
+        </w:rPr>
+        <w:t xml:space="preserve"> eight registers are used.</w:t>
+      </w:r>
+    </w:p>
+    <w:p>
+      <w:pPr>
+        <w:rPr>
+          <w:rFonts w:ascii="NSimSun" w:hAnsi="NSimSun" w:cs="NSimSun"/>
+          <w:color w:val="008000"/>
+          <w:sz w:val="19"/>
+          <w:szCs w:val="19"/>
+        </w:rPr>
+      </w:pPr>
+      <w:r>
+        <w:rPr>
+          <w:rFonts w:ascii="NSimSun" w:hAnsi="NSimSun" w:cs="NSimSun"/>
+          <w:color w:val="008000"/>
+          <w:sz w:val="19"/>
+          <w:szCs w:val="19"/>
+        </w:rPr>
+        <w:tab/>
+        <w:t>LDI R27, 0x00</w:t>
+      </w:r>
+      <w:r>
+        <w:rPr>
+          <w:rFonts w:ascii="NSimSun" w:hAnsi="NSimSun" w:cs="NSimSun"/>
+          <w:color w:val="008000"/>
+          <w:sz w:val="19"/>
+          <w:szCs w:val="19"/>
+        </w:rPr>
+        <w:tab/>
+        <w:t>; R31 is the most significant byte, and</w:t>
+      </w:r>
+    </w:p>
+    <w:p>
+      <w:pPr>
+        <w:rPr>
+          <w:rFonts w:ascii="NSimSun" w:hAnsi="NSimSun" w:cs="NSimSun"/>
+          <w:color w:val="008000"/>
+          <w:sz w:val="19"/>
+          <w:szCs w:val="19"/>
+        </w:rPr>
+      </w:pPr>
+      <w:r>
+        <w:rPr>
+          <w:rFonts w:ascii="NSimSun" w:hAnsi="NSimSun" w:cs="NSimSun"/>
+          <w:color w:val="008000"/>
+          <w:sz w:val="19"/>
+          <w:szCs w:val="19"/>
+        </w:rPr>
+        <w:tab/>
+        <w:t>LDI R26, 0x00</w:t>
+      </w:r>
+      <w:r>
+        <w:rPr>
+          <w:rFonts w:ascii="NSimSun" w:hAnsi="NSimSun" w:cs="NSimSun"/>
+          <w:color w:val="008000"/>
+          <w:sz w:val="19"/>
+          <w:szCs w:val="19"/>
+        </w:rPr>
+        <w:tab/>
+        <w:t>; R24 is the least.</w:t>
+      </w:r>
+    </w:p>
+    <w:p>
+      <w:pPr>
+        <w:rPr>
+          <w:rFonts w:ascii="NSimSun" w:hAnsi="NSimSun" w:cs="NSimSun"/>
+          <w:color w:val="008000"/>
+          <w:sz w:val="19"/>
+          <w:szCs w:val="19"/>
+        </w:rPr>
+      </w:pPr>
+      <w:r>
+        <w:rPr>
+          <w:rFonts w:ascii="NSimSun" w:hAnsi="NSimSun" w:cs="NSimSun"/>
+          <w:color w:val="008000"/>
+          <w:sz w:val="19"/>
+          <w:szCs w:val="19"/>
+        </w:rPr>
+        <w:tab/>
+        <w:t>LDI R25, 0x00</w:t>
+      </w:r>
+    </w:p>
+    <w:p>
+      <w:pPr>
+        <w:rPr>
+          <w:rFonts w:ascii="NSimSun" w:hAnsi="NSimSun" w:cs="NSimSun"/>
+          <w:color w:val="008000"/>
+          <w:sz w:val="19"/>
+          <w:szCs w:val="19"/>
+        </w:rPr>
+      </w:pPr>
+      <w:r>
+        <w:rPr>
+          <w:rFonts w:ascii="NSimSun" w:hAnsi="NSimSun" w:cs="NSimSun"/>
+          <w:color w:val="008000"/>
+          <w:sz w:val="19"/>
+          <w:szCs w:val="19"/>
+        </w:rPr>
+        <w:tab/>
+        <w:t>LDI R24, 0x00</w:t>
+      </w:r>
+    </w:p>
+    <w:p>
+      <w:pPr>
+        <w:rPr>
+          <w:rFonts w:ascii="NSimSun" w:hAnsi="NSimSun" w:cs="NSimSun"/>
+          <w:color w:val="008000"/>
+          <w:sz w:val="19"/>
+          <w:szCs w:val="19"/>
+        </w:rPr>
+      </w:pPr>
+    </w:p>
+    <w:p>
+      <w:pPr>
+        <w:rPr>
+          <w:rFonts w:ascii="NSimSun" w:hAnsi="NSimSun" w:cs="NSimSun"/>
+          <w:color w:val="008000"/>
+          <w:sz w:val="19"/>
+          <w:szCs w:val="19"/>
+        </w:rPr>
+      </w:pPr>
+      <w:r>
+        <w:rPr>
+          <w:rFonts w:ascii="NSimSun" w:hAnsi="NSimSun" w:cs="NSimSun"/>
+          <w:color w:val="008000"/>
+          <w:sz w:val="19"/>
+          <w:szCs w:val="19"/>
+        </w:rPr>
+        <w:t>loop:</w:t>
+      </w:r>
+    </w:p>
+    <w:p>
+      <w:pPr>
+        <w:rPr>
+          <w:rFonts w:ascii="NSimSun" w:hAnsi="NSimSun" w:cs="NSimSun"/>
+          <w:color w:val="008000"/>
+          <w:sz w:val="19"/>
+          <w:szCs w:val="19"/>
+        </w:rPr>
+      </w:pPr>
+      <w:r>
+        <w:rPr>
+          <w:rFonts w:ascii="NSimSun" w:hAnsi="NSimSun" w:cs="NSimSun"/>
+          <w:color w:val="008000"/>
+          <w:sz w:val="19"/>
+          <w:szCs w:val="19"/>
+        </w:rPr>
+        <w:lastRenderedPageBreak/>
+        <w:tab/>
+        <w:t>ADD R24, R16</w:t>
+      </w:r>
+      <w:r>
+        <w:rPr>
+          <w:rFonts w:ascii="NSimSun" w:hAnsi="NSimSun" w:cs="NSimSun"/>
+          <w:color w:val="008000"/>
+          <w:sz w:val="19"/>
+          <w:szCs w:val="19"/>
+        </w:rPr>
+        <w:tab/>
+        <w:t>; Adds the lower most byte.</w:t>
+      </w:r>
+    </w:p>
+    <w:p>
+      <w:pPr>
+        <w:rPr>
+          <w:rFonts w:ascii="NSimSun" w:hAnsi="NSimSun" w:cs="NSimSun"/>
+          <w:color w:val="008000"/>
+          <w:sz w:val="19"/>
+          <w:szCs w:val="19"/>
+        </w:rPr>
+      </w:pPr>
+      <w:r>
+        <w:rPr>
+          <w:rFonts w:ascii="NSimSun" w:hAnsi="NSimSun" w:cs="NSimSun"/>
+          <w:color w:val="008000"/>
+          <w:sz w:val="19"/>
+          <w:szCs w:val="19"/>
+        </w:rPr>
+        <w:tab/>
+        <w:t>ADC R25, R17</w:t>
+      </w:r>
+      <w:r>
+        <w:rPr>
+          <w:rFonts w:ascii="NSimSun" w:hAnsi="NSimSun" w:cs="NSimSun"/>
+          <w:color w:val="008000"/>
+          <w:sz w:val="19"/>
+          <w:szCs w:val="19"/>
+        </w:rPr>
+        <w:tab/>
+        <w:t>; Adds the corresponding spots to the result,</w:t>
+      </w:r>
+    </w:p>
+    <w:p>
+      <w:pPr>
+        <w:rPr>
+          <w:rFonts w:ascii="NSimSun" w:hAnsi="NSimSun" w:cs="NSimSun"/>
+          <w:color w:val="008000"/>
+          <w:sz w:val="19"/>
+          <w:szCs w:val="19"/>
+        </w:rPr>
+      </w:pPr>
+      <w:r>
+        <w:rPr>
+          <w:rFonts w:ascii="NSimSun" w:hAnsi="NSimSun" w:cs="NSimSun"/>
+          <w:color w:val="008000"/>
+          <w:sz w:val="19"/>
+          <w:szCs w:val="19"/>
+        </w:rPr>
+        <w:tab/>
+        <w:t>ADC R26, R18</w:t>
+      </w:r>
+      <w:r>
+        <w:rPr>
+          <w:rFonts w:ascii="NSimSun" w:hAnsi="NSimSun" w:cs="NSimSun"/>
+          <w:color w:val="008000"/>
+          <w:sz w:val="19"/>
+          <w:szCs w:val="19"/>
+        </w:rPr>
+        <w:tab/>
+        <w:t>; respecting the carry.</w:t>
+      </w:r>
+    </w:p>
+    <w:p>
+      <w:pPr>
+        <w:rPr>
+          <w:rFonts w:ascii="NSimSun" w:hAnsi="NSimSun" w:cs="NSimSun"/>
+          <w:color w:val="008000"/>
+          <w:sz w:val="19"/>
+          <w:szCs w:val="19"/>
+        </w:rPr>
+      </w:pPr>
+      <w:r>
+        <w:rPr>
+          <w:rFonts w:ascii="NSimSun" w:hAnsi="NSimSun" w:cs="NSimSun"/>
+          <w:color w:val="008000"/>
+          <w:sz w:val="19"/>
+          <w:szCs w:val="19"/>
+        </w:rPr>
+        <w:tab/>
+        <w:t>ADC R27, R19</w:t>
+      </w:r>
+      <w:r>
+        <w:rPr>
+          <w:rFonts w:ascii="NSimSun" w:hAnsi="NSimSun" w:cs="NSimSun"/>
+          <w:color w:val="008000"/>
+          <w:sz w:val="19"/>
+          <w:szCs w:val="19"/>
+        </w:rPr>
+        <w:tab/>
+      </w:r>
+    </w:p>
+    <w:p>
+      <w:pPr>
+        <w:rPr>
+          <w:rFonts w:ascii="NSimSun" w:hAnsi="NSimSun" w:cs="NSimSun"/>
+          <w:color w:val="008000"/>
+          <w:sz w:val="19"/>
+          <w:szCs w:val="19"/>
+        </w:rPr>
+      </w:pPr>
+      <w:r>
+        <w:rPr>
+          <w:rFonts w:ascii="NSimSun" w:hAnsi="NSimSun" w:cs="NSimSun"/>
+          <w:color w:val="008000"/>
+          <w:sz w:val="19"/>
+          <w:szCs w:val="19"/>
+        </w:rPr>
+        <w:tab/>
+        <w:t>ADC R28, R1</w:t>
+      </w:r>
+      <w:r>
+        <w:rPr>
+          <w:rFonts w:ascii="NSimSun" w:hAnsi="NSimSun" w:cs="NSimSun"/>
+          <w:color w:val="008000"/>
+          <w:sz w:val="19"/>
+          <w:szCs w:val="19"/>
+        </w:rPr>
+        <w:tab/>
+        <w:t>; Adds the rest of the position with zeroes,</w:t>
+      </w:r>
+    </w:p>
+    <w:p>
+      <w:pPr>
+        <w:rPr>
+          <w:rFonts w:ascii="NSimSun" w:hAnsi="NSimSun" w:cs="NSimSun"/>
+          <w:color w:val="008000"/>
+          <w:sz w:val="19"/>
+          <w:szCs w:val="19"/>
+        </w:rPr>
+      </w:pPr>
+      <w:r>
+        <w:rPr>
+          <w:rFonts w:ascii="NSimSun" w:hAnsi="NSimSun" w:cs="NSimSun"/>
+          <w:color w:val="008000"/>
+          <w:sz w:val="19"/>
+          <w:szCs w:val="19"/>
+        </w:rPr>
+        <w:tab/>
+        <w:t xml:space="preserve">ADC R29, </w:t>
+      </w:r>
+      <w:proofErr w:type="gramStart"/>
+      <w:r>
+        <w:rPr>
+          <w:rFonts w:ascii="NSimSun" w:hAnsi="NSimSun" w:cs="NSimSun"/>
+          <w:color w:val="008000"/>
+          <w:sz w:val="19"/>
+          <w:szCs w:val="19"/>
+        </w:rPr>
+        <w:t>R1</w:t>
+      </w:r>
+      <w:r>
+        <w:rPr>
+          <w:rFonts w:ascii="NSimSun" w:hAnsi="NSimSun" w:cs="NSimSun"/>
+          <w:color w:val="008000"/>
+          <w:sz w:val="19"/>
+          <w:szCs w:val="19"/>
+        </w:rPr>
+        <w:tab/>
+      </w:r>
+      <w:r>
+        <w:rPr>
+          <w:rFonts w:ascii="NSimSun" w:hAnsi="NSimSun" w:cs="NSimSun"/>
+          <w:color w:val="008000"/>
+          <w:sz w:val="19"/>
+          <w:szCs w:val="19"/>
+        </w:rPr>
+        <w:tab/>
+        <w:t>;</w:t>
+      </w:r>
+      <w:proofErr w:type="gramEnd"/>
+      <w:r>
+        <w:rPr>
+          <w:rFonts w:ascii="NSimSun" w:hAnsi="NSimSun" w:cs="NSimSun"/>
+          <w:color w:val="008000"/>
+          <w:sz w:val="19"/>
+          <w:szCs w:val="19"/>
+        </w:rPr>
+        <w:t xml:space="preserve"> while respecting the carry.</w:t>
+      </w:r>
+    </w:p>
+    <w:p>
+      <w:pPr>
+        <w:rPr>
+          <w:rFonts w:ascii="NSimSun" w:hAnsi="NSimSun" w:cs="NSimSun"/>
+          <w:color w:val="008000"/>
+          <w:sz w:val="19"/>
+          <w:szCs w:val="19"/>
+        </w:rPr>
+      </w:pPr>
+      <w:r>
+        <w:rPr>
+          <w:rFonts w:ascii="NSimSun" w:hAnsi="NSimSun" w:cs="NSimSun"/>
+          <w:color w:val="008000"/>
+          <w:sz w:val="19"/>
+          <w:szCs w:val="19"/>
+        </w:rPr>
+        <w:tab/>
+        <w:t>ADC R30, R1</w:t>
+      </w:r>
+    </w:p>
+    <w:p>
+      <w:pPr>
+        <w:rPr>
+          <w:rFonts w:ascii="NSimSun" w:hAnsi="NSimSun" w:cs="NSimSun"/>
+          <w:color w:val="008000"/>
+          <w:sz w:val="19"/>
+          <w:szCs w:val="19"/>
+        </w:rPr>
+      </w:pPr>
+      <w:r>
+        <w:rPr>
+          <w:rFonts w:ascii="NSimSun" w:hAnsi="NSimSun" w:cs="NSimSun"/>
+          <w:color w:val="008000"/>
+          <w:sz w:val="19"/>
+          <w:szCs w:val="19"/>
+        </w:rPr>
+        <w:tab/>
+        <w:t>ADC R31, R1</w:t>
+      </w:r>
+    </w:p>
+    <w:p>
+      <w:pPr>
+        <w:rPr>
+          <w:rFonts w:ascii="NSimSun" w:hAnsi="NSimSun" w:cs="NSimSun"/>
+          <w:color w:val="008000"/>
+          <w:sz w:val="19"/>
+          <w:szCs w:val="19"/>
+        </w:rPr>
+      </w:pPr>
+    </w:p>
+    <w:p>
+      <w:pPr>
+        <w:rPr>
+          <w:rFonts w:ascii="NSimSun" w:hAnsi="NSimSun" w:cs="NSimSun"/>
+          <w:color w:val="008000"/>
+          <w:sz w:val="19"/>
+          <w:szCs w:val="19"/>
+        </w:rPr>
+      </w:pPr>
+      <w:r>
+        <w:rPr>
+          <w:rFonts w:ascii="NSimSun" w:hAnsi="NSimSun" w:cs="NSimSun"/>
+          <w:color w:val="008000"/>
+          <w:sz w:val="19"/>
+          <w:szCs w:val="19"/>
+        </w:rPr>
+        <w:tab/>
+        <w:t>ADD R20, R2</w:t>
+      </w:r>
+      <w:r>
+        <w:rPr>
+          <w:rFonts w:ascii="NSimSun" w:hAnsi="NSimSun" w:cs="NSimSun"/>
+          <w:color w:val="008000"/>
+          <w:sz w:val="19"/>
+          <w:szCs w:val="19"/>
+        </w:rPr>
+        <w:tab/>
+        <w:t xml:space="preserve">; Decrements the counter by adding the 2's </w:t>
+      </w:r>
+    </w:p>
+    <w:p>
+      <w:pPr>
+        <w:rPr>
+          <w:rFonts w:ascii="NSimSun" w:hAnsi="NSimSun" w:cs="NSimSun"/>
+          <w:color w:val="008000"/>
+          <w:sz w:val="19"/>
+          <w:szCs w:val="19"/>
+        </w:rPr>
+      </w:pPr>
+      <w:r>
+        <w:rPr>
+          <w:rFonts w:ascii="NSimSun" w:hAnsi="NSimSun" w:cs="NSimSun"/>
+          <w:color w:val="008000"/>
+          <w:sz w:val="19"/>
+          <w:szCs w:val="19"/>
+        </w:rPr>
+        <w:tab/>
+        <w:t>ADC R21, R2</w:t>
+      </w:r>
+      <w:r>
+        <w:rPr>
+          <w:rFonts w:ascii="NSimSun" w:hAnsi="NSimSun" w:cs="NSimSun"/>
+          <w:color w:val="008000"/>
+          <w:sz w:val="19"/>
+          <w:szCs w:val="19"/>
+        </w:rPr>
+        <w:tab/>
+        <w:t>; complement of 1.</w:t>
+      </w:r>
+    </w:p>
+    <w:p>
+      <w:pPr>
+        <w:rPr>
+          <w:rFonts w:ascii="NSimSun" w:hAnsi="NSimSun" w:cs="NSimSun"/>
+          <w:color w:val="008000"/>
+          <w:sz w:val="19"/>
+          <w:szCs w:val="19"/>
+        </w:rPr>
+      </w:pPr>
+      <w:r>
+        <w:rPr>
+          <w:rFonts w:ascii="NSimSun" w:hAnsi="NSimSun" w:cs="NSimSun"/>
+          <w:color w:val="008000"/>
+          <w:sz w:val="19"/>
+          <w:szCs w:val="19"/>
+        </w:rPr>
+        <w:tab/>
+        <w:t>ADC R22, R2</w:t>
+      </w:r>
+    </w:p>
+    <w:p>
+      <w:pPr>
+        <w:rPr>
+          <w:rFonts w:ascii="NSimSun" w:hAnsi="NSimSun" w:cs="NSimSun"/>
+          <w:color w:val="008000"/>
+          <w:sz w:val="19"/>
+          <w:szCs w:val="19"/>
+        </w:rPr>
+      </w:pPr>
+      <w:r>
+        <w:rPr>
+          <w:rFonts w:ascii="NSimSun" w:hAnsi="NSimSun" w:cs="NSimSun"/>
+          <w:color w:val="008000"/>
+          <w:sz w:val="19"/>
+          <w:szCs w:val="19"/>
+        </w:rPr>
+        <w:tab/>
+        <w:t>ADC R23, R2</w:t>
+      </w:r>
+    </w:p>
+    <w:p>
+      <w:pPr>
+        <w:rPr>
+          <w:rFonts w:ascii="NSimSun" w:hAnsi="NSimSun" w:cs="NSimSun"/>
+          <w:color w:val="008000"/>
+          <w:sz w:val="19"/>
+          <w:szCs w:val="19"/>
+        </w:rPr>
+      </w:pPr>
+    </w:p>
+    <w:p>
+      <w:pPr>
+        <w:rPr>
+          <w:rFonts w:ascii="NSimSun" w:hAnsi="NSimSun" w:cs="NSimSun"/>
+          <w:color w:val="008000"/>
+          <w:sz w:val="19"/>
+          <w:szCs w:val="19"/>
+        </w:rPr>
+      </w:pPr>
+      <w:r>
+        <w:rPr>
+          <w:rFonts w:ascii="NSimSun" w:hAnsi="NSimSun" w:cs="NSimSun"/>
+          <w:color w:val="008000"/>
+          <w:sz w:val="19"/>
+          <w:szCs w:val="19"/>
+        </w:rPr>
+        <w:tab/>
+        <w:t>CP R1, R20</w:t>
+      </w:r>
+      <w:r>
+        <w:rPr>
+          <w:rFonts w:ascii="NSimSun" w:hAnsi="NSimSun" w:cs="NSimSun"/>
+          <w:color w:val="008000"/>
+          <w:sz w:val="19"/>
+          <w:szCs w:val="19"/>
+        </w:rPr>
+        <w:tab/>
+        <w:t>; Compares the first byte of the counter to zero.</w:t>
+      </w:r>
+    </w:p>
+    <w:p>
+      <w:pPr>
+        <w:rPr>
+          <w:rFonts w:ascii="NSimSun" w:hAnsi="NSimSun" w:cs="NSimSun"/>
+          <w:color w:val="008000"/>
+          <w:sz w:val="19"/>
+          <w:szCs w:val="19"/>
+        </w:rPr>
+      </w:pPr>
+      <w:r>
+        <w:rPr>
+          <w:rFonts w:ascii="NSimSun" w:hAnsi="NSimSun" w:cs="NSimSun"/>
+          <w:color w:val="008000"/>
+          <w:sz w:val="19"/>
+          <w:szCs w:val="19"/>
+        </w:rPr>
+        <w:tab/>
+        <w:t>BRNE loop</w:t>
+      </w:r>
+      <w:r>
+        <w:rPr>
+          <w:rFonts w:ascii="NSimSun" w:hAnsi="NSimSun" w:cs="NSimSun"/>
+          <w:color w:val="008000"/>
+          <w:sz w:val="19"/>
+          <w:szCs w:val="19"/>
+        </w:rPr>
+        <w:tab/>
+        <w:t>; Branches up to the loop if it's not zero.</w:t>
+      </w:r>
+    </w:p>
+    <w:p>
+      <w:pPr>
+        <w:rPr>
+          <w:rFonts w:ascii="NSimSun" w:hAnsi="NSimSun" w:cs="NSimSun"/>
+          <w:color w:val="008000"/>
+          <w:sz w:val="19"/>
+          <w:szCs w:val="19"/>
+        </w:rPr>
+      </w:pPr>
+      <w:r>
+        <w:rPr>
+          <w:rFonts w:ascii="NSimSun" w:hAnsi="NSimSun" w:cs="NSimSun"/>
+          <w:color w:val="008000"/>
+          <w:sz w:val="19"/>
+          <w:szCs w:val="19"/>
+        </w:rPr>
+        <w:tab/>
+        <w:t>CP R1, R21</w:t>
+      </w:r>
+      <w:r>
+        <w:rPr>
+          <w:rFonts w:ascii="NSimSun" w:hAnsi="NSimSun" w:cs="NSimSun"/>
+          <w:color w:val="008000"/>
+          <w:sz w:val="19"/>
+          <w:szCs w:val="19"/>
+        </w:rPr>
+        <w:tab/>
+        <w:t>; Continues the process for the other three</w:t>
+      </w:r>
+    </w:p>
+    <w:p>
+      <w:pPr>
+        <w:rPr>
+          <w:rFonts w:ascii="NSimSun" w:hAnsi="NSimSun" w:cs="NSimSun"/>
+          <w:color w:val="008000"/>
+          <w:sz w:val="19"/>
+          <w:szCs w:val="19"/>
+        </w:rPr>
+      </w:pPr>
+      <w:r>
+        <w:rPr>
+          <w:rFonts w:ascii="NSimSun" w:hAnsi="NSimSun" w:cs="NSimSun"/>
+          <w:color w:val="008000"/>
+          <w:sz w:val="19"/>
+          <w:szCs w:val="19"/>
+        </w:rPr>
+        <w:tab/>
+        <w:t>BRNE loop</w:t>
+      </w:r>
+      <w:r>
+        <w:rPr>
+          <w:rFonts w:ascii="NSimSun" w:hAnsi="NSimSun" w:cs="NSimSun"/>
+          <w:color w:val="008000"/>
+          <w:sz w:val="19"/>
+          <w:szCs w:val="19"/>
+        </w:rPr>
+        <w:tab/>
+        <w:t>; bytes in the counter.</w:t>
+      </w:r>
+    </w:p>
+    <w:p>
+      <w:pPr>
+        <w:rPr>
+          <w:rFonts w:ascii="NSimSun" w:hAnsi="NSimSun" w:cs="NSimSun"/>
+          <w:color w:val="008000"/>
+          <w:sz w:val="19"/>
+          <w:szCs w:val="19"/>
+        </w:rPr>
+      </w:pPr>
+      <w:r>
+        <w:rPr>
+          <w:rFonts w:ascii="NSimSun" w:hAnsi="NSimSun" w:cs="NSimSun"/>
+          <w:color w:val="008000"/>
+          <w:sz w:val="19"/>
+          <w:szCs w:val="19"/>
+        </w:rPr>
+        <w:tab/>
+        <w:t>CP R1, R22</w:t>
+      </w:r>
+    </w:p>
+    <w:p>
+      <w:pPr>
+        <w:rPr>
+          <w:rFonts w:ascii="NSimSun" w:hAnsi="NSimSun" w:cs="NSimSun"/>
+          <w:color w:val="008000"/>
+          <w:sz w:val="19"/>
+          <w:szCs w:val="19"/>
+        </w:rPr>
+      </w:pPr>
+      <w:r>
+        <w:rPr>
+          <w:rFonts w:ascii="NSimSun" w:hAnsi="NSimSun" w:cs="NSimSun"/>
+          <w:color w:val="008000"/>
+          <w:sz w:val="19"/>
+          <w:szCs w:val="19"/>
+        </w:rPr>
+        <w:tab/>
+        <w:t>BRNE loop</w:t>
+      </w:r>
+    </w:p>
+    <w:p>
+      <w:pPr>
+        <w:rPr>
+          <w:rFonts w:ascii="NSimSun" w:hAnsi="NSimSun" w:cs="NSimSun"/>
+          <w:color w:val="008000"/>
+          <w:sz w:val="19"/>
+          <w:szCs w:val="19"/>
+        </w:rPr>
+      </w:pPr>
+      <w:r>
+        <w:rPr>
+          <w:rFonts w:ascii="NSimSun" w:hAnsi="NSimSun" w:cs="NSimSun"/>
+          <w:color w:val="008000"/>
+          <w:sz w:val="19"/>
+          <w:szCs w:val="19"/>
+        </w:rPr>
+        <w:tab/>
+        <w:t>CP R1, R23</w:t>
+      </w:r>
+    </w:p>
+    <w:p>
+      <w:pPr>
+        <w:rPr>
+          <w:rFonts w:ascii="NSimSun" w:hAnsi="NSimSun" w:cs="NSimSun"/>
+          <w:color w:val="008000"/>
+          <w:sz w:val="19"/>
+          <w:szCs w:val="19"/>
+        </w:rPr>
+      </w:pPr>
+      <w:r>
+        <w:rPr>
+          <w:rFonts w:ascii="NSimSun" w:hAnsi="NSimSun" w:cs="NSimSun"/>
+          <w:color w:val="008000"/>
+          <w:sz w:val="19"/>
+          <w:szCs w:val="19"/>
+        </w:rPr>
+        <w:tab/>
+        <w:t>BRNE loop</w:t>
+      </w:r>
+    </w:p>
+    <w:p>
+      <w:pPr>
+        <w:rPr>
+          <w:rFonts w:ascii="NSimSun" w:hAnsi="NSimSun" w:cs="NSimSun"/>
+          <w:color w:val="008000"/>
+          <w:sz w:val="19"/>
+          <w:szCs w:val="19"/>
+        </w:rPr>
+      </w:pPr>
+    </w:p>
+    <w:p>
+      <w:pPr>
+        <w:rPr>
+          <w:rFonts w:ascii="NSimSun" w:hAnsi="NSimSun" w:cs="NSimSun"/>
+          <w:color w:val="008000"/>
+          <w:sz w:val="19"/>
+          <w:szCs w:val="19"/>
+        </w:rPr>
+      </w:pPr>
+      <w:r>
+        <w:rPr>
+          <w:rFonts w:ascii="NSimSun" w:hAnsi="NSimSun" w:cs="NSimSun"/>
+          <w:color w:val="008000"/>
+          <w:sz w:val="19"/>
+          <w:szCs w:val="19"/>
+        </w:rPr>
+        <w:t>end:</w:t>
+      </w:r>
+    </w:p>
+    <w:p>
+      <w:pPr>
+        <w:rPr>
+          <w:rFonts w:ascii="NSimSun" w:hAnsi="NSimSun" w:cs="NSimSun"/>
+          <w:color w:val="008000"/>
+          <w:sz w:val="19"/>
+          <w:szCs w:val="19"/>
+        </w:rPr>
+      </w:pPr>
+      <w:r>
+        <w:rPr>
+          <w:rFonts w:ascii="NSimSun" w:hAnsi="NSimSun" w:cs="NSimSun"/>
+          <w:color w:val="008000"/>
+          <w:sz w:val="19"/>
+          <w:szCs w:val="19"/>
+        </w:rPr>
+        <w:tab/>
+        <w:t>RJMP end</w:t>
+      </w:r>
     </w:p>
     <w:p>
       <w:pPr>
@@ -680,6 +1803,1094 @@
       <w:pPr>
         <w:pStyle w:val="NoSpacing"/>
       </w:pPr>
+      <w:r>
+        <w:t xml:space="preserve">• </w:t>
+      </w:r>
+      <w:r>
+        <w:t>Perform a multiplication of a 32-bit multiplicand with a 32-bit multiplier without using the MUL instruction. Use iterative addition to perform the above multiplication.</w:t>
+      </w:r>
+    </w:p>
+    <w:p>
+      <w:pPr>
+        <w:pStyle w:val="NoSpacing"/>
+      </w:pPr>
+    </w:p>
+    <w:p>
+      <w:pPr>
+        <w:pStyle w:val="NoSpacing"/>
+      </w:pPr>
+    </w:p>
+    <w:p>
+      <w:pPr>
+        <w:pStyle w:val="NoSpacing"/>
+      </w:pPr>
+    </w:p>
+    <w:p>
+      <w:pPr>
+        <w:pStyle w:val="NoSpacing"/>
+      </w:pPr>
+    </w:p>
+    <w:p>
+      <w:pPr>
+        <w:pStyle w:val="NoSpacing"/>
+      </w:pPr>
+    </w:p>
+    <w:p>
+      <w:pPr>
+        <w:pStyle w:val="NoSpacing"/>
+      </w:pPr>
+    </w:p>
+    <w:p>
+      <w:pPr>
+        <w:pStyle w:val="NoSpacing"/>
+      </w:pPr>
+    </w:p>
+    <w:p>
+      <w:pPr>
+        <w:pStyle w:val="NoSpacing"/>
+      </w:pPr>
+    </w:p>
+    <w:p>
+      <w:pPr>
+        <w:pStyle w:val="NoSpacing"/>
+      </w:pPr>
+    </w:p>
+    <w:p>
+      <w:pPr>
+        <w:pStyle w:val="NoSpacing"/>
+      </w:pPr>
+    </w:p>
+    <w:p>
+      <w:pPr>
+        <w:pStyle w:val="NoSpacing"/>
+      </w:pPr>
+      <w:r>
+        <w:rPr>
+          <w:noProof/>
+        </w:rPr>
+        <w:lastRenderedPageBreak/>
+        <mc:AlternateContent>
+          <mc:Choice Requires="wps">
+            <w:drawing>
+              <wp:anchor distT="0" distB="0" distL="114300" distR="114300" simplePos="0" relativeHeight="251663360" behindDoc="1" locked="0" layoutInCell="1" allowOverlap="1" wp14:anchorId="6761DBCD" wp14:editId="54D227EA">
+                <wp:simplePos x="0" y="0"/>
+                <wp:positionH relativeFrom="column">
+                  <wp:posOffset>-819150</wp:posOffset>
+                </wp:positionH>
+                <wp:positionV relativeFrom="paragraph">
+                  <wp:posOffset>4201795</wp:posOffset>
+                </wp:positionV>
+                <wp:extent cx="3661410" cy="635"/>
+                <wp:effectExtent l="0" t="0" r="0" b="0"/>
+                <wp:wrapNone/>
+                <wp:docPr id="3" name="Text Box 3"/>
+                <wp:cNvGraphicFramePr/>
+                <a:graphic xmlns:a="http://schemas.openxmlformats.org/drawingml/2006/main">
+                  <a:graphicData uri="http://schemas.microsoft.com/office/word/2010/wordprocessingShape">
+                    <wps:wsp>
+                      <wps:cNvSpPr txBox="1"/>
+                      <wps:spPr>
+                        <a:xfrm>
+                          <a:off x="0" y="0"/>
+                          <a:ext cx="3661410" cy="635"/>
+                        </a:xfrm>
+                        <a:prstGeom prst="rect">
+                          <a:avLst/>
+                        </a:prstGeom>
+                        <a:solidFill>
+                          <a:prstClr val="white"/>
+                        </a:solidFill>
+                        <a:ln>
+                          <a:noFill/>
+                        </a:ln>
+                      </wps:spPr>
+                      <wps:txbx>
+                        <w:txbxContent>
+                          <w:p>
+                            <w:pPr>
+                              <w:pStyle w:val="Caption"/>
+                              <w:rPr>
+                                <w:noProof/>
+                              </w:rPr>
+                            </w:pPr>
+                            <w:r>
+                              <w:t xml:space="preserve">Figure </w:t>
+                            </w:r>
+                            <w:fldSimple w:instr=" SEQ Figure \* ARABIC ">
+                              <w:r>
+                                <w:rPr>
+                                  <w:noProof/>
+                                </w:rPr>
+                                <w:t>1</w:t>
+                              </w:r>
+                            </w:fldSimple>
+                            <w:r>
+                              <w:t>: Program running. In the example I multiply 0x2AB845C with 0x3B5F</w:t>
+                            </w:r>
+                          </w:p>
+                        </w:txbxContent>
+                      </wps:txbx>
+                      <wps:bodyPr rot="0" spcFirstLastPara="0" vertOverflow="overflow" horzOverflow="overflow" vert="horz" wrap="square" lIns="0" tIns="0" rIns="0" bIns="0" numCol="1" spcCol="0" rtlCol="0" fromWordArt="0" anchor="t" anchorCtr="0" forceAA="0" compatLnSpc="1">
+                        <a:prstTxWarp prst="textNoShape">
+                          <a:avLst/>
+                        </a:prstTxWarp>
+                        <a:spAutoFit/>
+                      </wps:bodyPr>
+                    </wps:wsp>
+                  </a:graphicData>
+                </a:graphic>
+              </wp:anchor>
+            </w:drawing>
+          </mc:Choice>
+          <mc:Fallback>
+            <w:pict>
+              <v:shapetype w14:anchorId="6761DBCD" id="_x0000_t202" coordsize="21600,21600" o:spt="202" path="m,l,21600r21600,l21600,xe">
+                <v:stroke joinstyle="miter"/>
+                <v:path gradientshapeok="t" o:connecttype="rect"/>
+              </v:shapetype>
+              <v:shape id="Text Box 3" o:spid="_x0000_s1026" type="#_x0000_t202" style="position:absolute;margin-left:-64.5pt;margin-top:330.85pt;width:288.3pt;height:.05pt;z-index:-251653120;visibility:visible;mso-wrap-style:square;mso-wrap-distance-left:9pt;mso-wrap-distance-top:0;mso-wrap-distance-right:9pt;mso-wrap-distance-bottom:0;mso-position-horizontal:absolute;mso-position-horizontal-relative:text;mso-position-vertical:absolute;mso-position-vertical-relative:text;v-text-anchor:top" o:gfxdata="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" stroked="f">
+                <v:textbox style="mso-fit-shape-to-text:t" inset="0,0,0,0">
+                  <w:txbxContent>
+                    <w:p>
+                      <w:pPr>
+                        <w:pStyle w:val="Caption"/>
+                        <w:rPr>
+                          <w:noProof/>
+                        </w:rPr>
+                      </w:pPr>
+                      <w:r>
+                        <w:t xml:space="preserve">Figure </w:t>
+                      </w:r>
+                      <w:fldSimple w:instr=" SEQ Figure \* ARABIC ">
+                        <w:r>
+                          <w:rPr>
+                            <w:noProof/>
+                          </w:rPr>
+                          <w:t>1</w:t>
+                        </w:r>
+                      </w:fldSimple>
+                      <w:r>
+                        <w:t>: Program running. In the example I multiply 0x2AB845C with 0x3B5F</w:t>
+                      </w:r>
+                    </w:p>
+                  </w:txbxContent>
+                </v:textbox>
+              </v:shape>
+            </w:pict>
+          </mc:Fallback>
+        </mc:AlternateContent>
+      </w:r>
+      <w:r>
+        <w:rPr>
+          <w:noProof/>
+        </w:rPr>
+        <w:drawing>
+          <wp:anchor distT="0" distB="0" distL="114300" distR="114300" simplePos="0" relativeHeight="251659264" behindDoc="1" locked="0" layoutInCell="1" allowOverlap="1" wp14:anchorId="5AC886A6" wp14:editId="3F088051">
+            <wp:simplePos x="0" y="0"/>
+            <wp:positionH relativeFrom="column">
+              <wp:posOffset>-819150</wp:posOffset>
+            </wp:positionH>
+            <wp:positionV relativeFrom="paragraph">
+              <wp:posOffset>40004</wp:posOffset>
+            </wp:positionV>
+            <wp:extent cx="3661836" cy="4105275"/>
+            <wp:effectExtent l="0" t="0" r="0" b="0"/>
+            <wp:wrapNone/>
+            <wp:docPr id="1" name="Picture 1"/>
+            <wp:cNvGraphicFramePr>
+              <a:graphicFrameLocks xmlns:a="http://schemas.openxmlformats.org/drawingml/2006/main" noChangeAspect="1"/>
+            </wp:cNvGraphicFramePr>
+            <a:graphic xmlns:a="http://schemas.openxmlformats.org/drawingml/2006/main">
+              <a:graphicData uri="http://schemas.openxmlformats.org/drawingml/2006/picture">
+                <pic:pic xmlns:pic="http://schemas.openxmlformats.org/drawingml/2006/picture">
+                  <pic:nvPicPr>
+                    <pic:cNvPr id="1" name=""/>
+                    <pic:cNvPicPr/>
+                  </pic:nvPicPr>
+                  <pic:blipFill>
+                    <a:blip r:embed="rId7">
+                      <a:extLst>
+                        <a:ext uri="{28A0092B-C50C-407E-A947-70E740481C1C}">
+                          <a14:useLocalDpi xmlns:a14="http://schemas.microsoft.com/office/drawing/2010/main" val="0"/>
+                        </a:ext>
+                      </a:extLst>
+                    </a:blip>
+                    <a:stretch>
+                      <a:fillRect/>
+                    </a:stretch>
+                  </pic:blipFill>
+                  <pic:spPr>
+                    <a:xfrm>
+                      <a:off x="0" y="0"/>
+                      <a:ext cx="3667215" cy="4111305"/>
+                    </a:xfrm>
+                    <a:prstGeom prst="rect">
+                      <a:avLst/>
+                    </a:prstGeom>
+                  </pic:spPr>
+                </pic:pic>
+              </a:graphicData>
+            </a:graphic>
+            <wp14:sizeRelH relativeFrom="page">
+              <wp14:pctWidth>0</wp14:pctWidth>
+            </wp14:sizeRelH>
+            <wp14:sizeRelV relativeFrom="page">
+              <wp14:pctHeight>0</wp14:pctHeight>
+            </wp14:sizeRelV>
+          </wp:anchor>
+        </w:drawing>
+      </w:r>
+    </w:p>
+    <w:p>
+      <w:pPr>
+        <w:pStyle w:val="NoSpacing"/>
+      </w:pPr>
+    </w:p>
+    <w:p>
+      <w:pPr>
+        <w:pStyle w:val="NoSpacing"/>
+      </w:pPr>
+      <w:r>
+        <w:rPr>
+          <w:noProof/>
+        </w:rPr>
+        <mc:AlternateContent>
+          <mc:Choice Requires="wps">
+            <w:drawing>
+              <wp:anchor distT="0" distB="0" distL="114300" distR="114300" simplePos="0" relativeHeight="251665408" behindDoc="1" locked="0" layoutInCell="1" allowOverlap="1" wp14:anchorId="11743028" wp14:editId="2A33A30F">
+                <wp:simplePos x="0" y="0"/>
+                <wp:positionH relativeFrom="column">
+                  <wp:posOffset>2924175</wp:posOffset>
+                </wp:positionH>
+                <wp:positionV relativeFrom="paragraph">
+                  <wp:posOffset>1927860</wp:posOffset>
+                </wp:positionV>
+                <wp:extent cx="3857625" cy="635"/>
+                <wp:effectExtent l="0" t="0" r="0" b="0"/>
+                <wp:wrapNone/>
+                <wp:docPr id="4" name="Text Box 4"/>
+                <wp:cNvGraphicFramePr/>
+                <a:graphic xmlns:a="http://schemas.openxmlformats.org/drawingml/2006/main">
+                  <a:graphicData uri="http://schemas.microsoft.com/office/word/2010/wordprocessingShape">
+                    <wps:wsp>
+                      <wps:cNvSpPr txBox="1"/>
+                      <wps:spPr>
+                        <a:xfrm>
+                          <a:off x="0" y="0"/>
+                          <a:ext cx="3857625" cy="635"/>
+                        </a:xfrm>
+                        <a:prstGeom prst="rect">
+                          <a:avLst/>
+                        </a:prstGeom>
+                        <a:solidFill>
+                          <a:prstClr val="white"/>
+                        </a:solidFill>
+                        <a:ln>
+                          <a:noFill/>
+                        </a:ln>
+                      </wps:spPr>
+                      <wps:txbx>
+                        <w:txbxContent>
+                          <w:p>
+                            <w:pPr>
+                              <w:pStyle w:val="Caption"/>
+                              <w:rPr>
+                                <w:noProof/>
+                              </w:rPr>
+                            </w:pPr>
+                            <w:r>
+                              <w:t xml:space="preserve">Figure </w:t>
+                            </w:r>
+                            <w:fldSimple w:instr=" SEQ Figure \* ARABIC ">
+                              <w:r>
+                                <w:rPr>
+                                  <w:noProof/>
+                                </w:rPr>
+                                <w:t>2</w:t>
+                              </w:r>
+                            </w:fldSimple>
+                            <w:r>
+                              <w:t>: Result of multiplication stored in registers—0x9E85275224</w:t>
+                            </w:r>
+                          </w:p>
+                        </w:txbxContent>
+                      </wps:txbx>
+                      <wps:bodyPr rot="0" spcFirstLastPara="0" vertOverflow="overflow" horzOverflow="overflow" vert="horz" wrap="square" lIns="0" tIns="0" rIns="0" bIns="0" numCol="1" spcCol="0" rtlCol="0" fromWordArt="0" anchor="t" anchorCtr="0" forceAA="0" compatLnSpc="1">
+                        <a:prstTxWarp prst="textNoShape">
+                          <a:avLst/>
+                        </a:prstTxWarp>
+                        <a:spAutoFit/>
+                      </wps:bodyPr>
+                    </wps:wsp>
+                  </a:graphicData>
+                </a:graphic>
+              </wp:anchor>
+            </w:drawing>
+          </mc:Choice>
+          <mc:Fallback>
+            <w:pict>
+              <v:shape w14:anchorId="11743028" id="Text Box 4" o:spid="_x0000_s1027" type="#_x0000_t202" style="position:absolute;margin-left:230.25pt;margin-top:151.8pt;width:303.75pt;height:.05pt;z-index:-251651072;visibility:visible;mso-wrap-style:square;mso-wrap-distance-left:9pt;mso-wrap-distance-top:0;mso-wrap-distance-right:9pt;mso-wrap-distance-bottom:0;mso-position-horizontal:absolute;mso-position-horizontal-relative:text;mso-position-vertical:absolute;mso-position-vertical-relative:text;v-text-anchor:top" o:gfxdata="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" stroked="f">
+                <v:textbox style="mso-fit-shape-to-text:t" inset="0,0,0,0">
+                  <w:txbxContent>
+                    <w:p>
+                      <w:pPr>
+                        <w:pStyle w:val="Caption"/>
+                        <w:rPr>
+                          <w:noProof/>
+                        </w:rPr>
+                      </w:pPr>
+                      <w:r>
+                        <w:t xml:space="preserve">Figure </w:t>
+                      </w:r>
+                      <w:fldSimple w:instr=" SEQ Figure \* ARABIC ">
+                        <w:r>
+                          <w:rPr>
+                            <w:noProof/>
+                          </w:rPr>
+                          <w:t>2</w:t>
+                        </w:r>
+                      </w:fldSimple>
+                      <w:r>
+                        <w:t>: Result of multiplication stored in registers—0x9E85275224</w:t>
+                      </w:r>
+                    </w:p>
+                  </w:txbxContent>
+                </v:textbox>
+              </v:shape>
+            </w:pict>
+          </mc:Fallback>
+        </mc:AlternateContent>
+      </w:r>
+      <w:r>
+        <w:rPr>
+          <w:noProof/>
+        </w:rPr>
+        <w:drawing>
+          <wp:anchor distT="0" distB="0" distL="114300" distR="114300" simplePos="0" relativeHeight="251661312" behindDoc="1" locked="0" layoutInCell="1" allowOverlap="1" wp14:anchorId="251FD455" wp14:editId="2C9B98D7">
+            <wp:simplePos x="0" y="0"/>
+            <wp:positionH relativeFrom="column">
+              <wp:posOffset>2924175</wp:posOffset>
+            </wp:positionH>
+            <wp:positionV relativeFrom="paragraph">
+              <wp:posOffset>13335</wp:posOffset>
+            </wp:positionV>
+            <wp:extent cx="3857625" cy="1857375"/>
+            <wp:effectExtent l="0" t="0" r="9525" b="9525"/>
+            <wp:wrapNone/>
+            <wp:docPr id="2" name="Picture 2"/>
+            <wp:cNvGraphicFramePr>
+              <a:graphicFrameLocks xmlns:a="http://schemas.openxmlformats.org/drawingml/2006/main" noChangeAspect="1"/>
+            </wp:cNvGraphicFramePr>
+            <a:graphic xmlns:a="http://schemas.openxmlformats.org/drawingml/2006/main">
+              <a:graphicData uri="http://schemas.openxmlformats.org/drawingml/2006/picture">
+                <pic:pic xmlns:pic="http://schemas.openxmlformats.org/drawingml/2006/picture">
+                  <pic:nvPicPr>
+                    <pic:cNvPr id="1" name=""/>
+                    <pic:cNvPicPr/>
+                  </pic:nvPicPr>
+                  <pic:blipFill>
+                    <a:blip r:embed="rId8">
+                      <a:extLst>
+                        <a:ext uri="{28A0092B-C50C-407E-A947-70E740481C1C}">
+                          <a14:useLocalDpi xmlns:a14="http://schemas.microsoft.com/office/drawing/2010/main" val="0"/>
+                        </a:ext>
+                      </a:extLst>
+                    </a:blip>
+                    <a:stretch>
+                      <a:fillRect/>
+                    </a:stretch>
+                  </pic:blipFill>
+                  <pic:spPr>
+                    <a:xfrm>
+                      <a:off x="0" y="0"/>
+                      <a:ext cx="3857625" cy="1857375"/>
+                    </a:xfrm>
+                    <a:prstGeom prst="rect">
+                      <a:avLst/>
+                    </a:prstGeom>
+                  </pic:spPr>
+                </pic:pic>
+              </a:graphicData>
+            </a:graphic>
+            <wp14:sizeRelH relativeFrom="page">
+              <wp14:pctWidth>0</wp14:pctWidth>
+            </wp14:sizeRelH>
+            <wp14:sizeRelV relativeFrom="page">
+              <wp14:pctHeight>0</wp14:pctHeight>
+            </wp14:sizeRelV>
+          </wp:anchor>
+        </w:drawing>
+      </w:r>
+    </w:p>
+    <w:p>
+      <w:pPr>
+        <w:pStyle w:val="NoSpacing"/>
+      </w:pPr>
+    </w:p>
+    <w:p>
+      <w:pPr>
+        <w:pStyle w:val="NoSpacing"/>
+      </w:pPr>
+    </w:p>
+    <w:p>
+      <w:pPr>
+        <w:pStyle w:val="NoSpacing"/>
+      </w:pPr>
+    </w:p>
+    <w:p>
+      <w:pPr>
+        <w:pStyle w:val="NoSpacing"/>
+      </w:pPr>
+    </w:p>
+    <w:p>
+      <w:pPr>
+        <w:pStyle w:val="NoSpacing"/>
+      </w:pPr>
+    </w:p>
+    <w:p>
+      <w:pPr>
+        <w:pStyle w:val="NoSpacing"/>
+      </w:pPr>
+    </w:p>
+    <w:p>
+      <w:pPr>
+        <w:pStyle w:val="NoSpacing"/>
+      </w:pPr>
+    </w:p>
+    <w:p>
+      <w:pPr>
+        <w:pStyle w:val="NoSpacing"/>
+      </w:pPr>
+    </w:p>
+    <w:p>
+      <w:pPr>
+        <w:pStyle w:val="NoSpacing"/>
+      </w:pPr>
+    </w:p>
+    <w:p>
+      <w:pPr>
+        <w:pStyle w:val="NoSpacing"/>
+      </w:pPr>
+    </w:p>
+    <w:p>
+      <w:pPr>
+        <w:pStyle w:val="NoSpacing"/>
+      </w:pPr>
+    </w:p>
+    <w:p>
+      <w:pPr>
+        <w:pStyle w:val="NoSpacing"/>
+      </w:pPr>
+    </w:p>
+    <w:p>
+      <w:pPr>
+        <w:pStyle w:val="NoSpacing"/>
+      </w:pPr>
+    </w:p>
+    <w:p>
+      <w:pPr>
+        <w:pStyle w:val="NoSpacing"/>
+      </w:pPr>
+    </w:p>
+    <w:p>
+      <w:pPr>
+        <w:pStyle w:val="NoSpacing"/>
+      </w:pPr>
+    </w:p>
+    <w:p>
+      <w:pPr>
+        <w:pStyle w:val="NoSpacing"/>
+      </w:pPr>
+    </w:p>
+    <w:p>
+      <w:pPr>
+        <w:pStyle w:val="NoSpacing"/>
+      </w:pPr>
+    </w:p>
+    <w:p>
+      <w:pPr>
+        <w:pStyle w:val="NoSpacing"/>
+      </w:pPr>
+    </w:p>
+    <w:p>
+      <w:pPr>
+        <w:pStyle w:val="NoSpacing"/>
+      </w:pPr>
+    </w:p>
+    <w:p>
+      <w:pPr>
+        <w:pStyle w:val="NoSpacing"/>
+      </w:pPr>
+    </w:p>
+    <w:p>
+      <w:pPr>
+        <w:pStyle w:val="NoSpacing"/>
+      </w:pPr>
+    </w:p>
+    <w:p>
+      <w:pPr>
+        <w:pStyle w:val="NoSpacing"/>
+      </w:pPr>
+    </w:p>
+    <w:p>
+      <w:pPr>
+        <w:pStyle w:val="NoSpacing"/>
+      </w:pPr>
+    </w:p>
+    <w:p>
+      <w:pPr>
+        <w:pStyle w:val="NoSpacing"/>
+      </w:pPr>
+    </w:p>
+    <w:p>
+      <w:pPr>
+        <w:pStyle w:val="NoSpacing"/>
+      </w:pPr>
+    </w:p>
+    <w:p>
+      <w:pPr>
+        <w:pStyle w:val="NoSpacing"/>
+      </w:pPr>
+      <w:r>
+        <w:t xml:space="preserve">• </w:t>
+      </w:r>
+      <w:r>
+        <w:t>Verify your algorithm and answers using the AVRs ‘MUL’ instruction or C or any high-level program.</w:t>
+      </w:r>
+    </w:p>
+    <w:p>
+      <w:pPr>
+        <w:pStyle w:val="NoSpacing"/>
+      </w:pPr>
+      <w:r>
+        <w:rPr>
+          <w:noProof/>
+        </w:rPr>
+        <mc:AlternateContent>
+          <mc:Choice Requires="wps">
+            <w:drawing>
+              <wp:anchor distT="0" distB="0" distL="114300" distR="114300" simplePos="0" relativeHeight="251669504" behindDoc="1" locked="0" layoutInCell="1" allowOverlap="1" wp14:anchorId="6999BE71" wp14:editId="79C13989">
+                <wp:simplePos x="0" y="0"/>
+                <wp:positionH relativeFrom="column">
+                  <wp:posOffset>0</wp:posOffset>
+                </wp:positionH>
+                <wp:positionV relativeFrom="paragraph">
+                  <wp:posOffset>2070100</wp:posOffset>
+                </wp:positionV>
+                <wp:extent cx="5943600" cy="635"/>
+                <wp:effectExtent l="0" t="0" r="0" b="0"/>
+                <wp:wrapNone/>
+                <wp:docPr id="6" name="Text Box 6"/>
+                <wp:cNvGraphicFramePr/>
+                <a:graphic xmlns:a="http://schemas.openxmlformats.org/drawingml/2006/main">
+                  <a:graphicData uri="http://schemas.microsoft.com/office/word/2010/wordprocessingShape">
+                    <wps:wsp>
+                      <wps:cNvSpPr txBox="1"/>
+                      <wps:spPr>
+                        <a:xfrm>
+                          <a:off x="0" y="0"/>
+                          <a:ext cx="5943600" cy="635"/>
+                        </a:xfrm>
+                        <a:prstGeom prst="rect">
+                          <a:avLst/>
+                        </a:prstGeom>
+                        <a:solidFill>
+                          <a:prstClr val="white"/>
+                        </a:solidFill>
+                        <a:ln>
+                          <a:noFill/>
+                        </a:ln>
+                      </wps:spPr>
+                      <wps:txbx>
+                        <w:txbxContent>
+                          <w:p>
+                            <w:pPr>
+                              <w:pStyle w:val="Caption"/>
+                              <w:rPr>
+                                <w:noProof/>
+                              </w:rPr>
+                            </w:pPr>
+                            <w:r>
+                              <w:t xml:space="preserve">Figure </w:t>
+                            </w:r>
+                            <w:fldSimple w:instr=" SEQ Figure \* ARABIC ">
+                              <w:r>
+                                <w:rPr>
+                                  <w:noProof/>
+                                </w:rPr>
+                                <w:t>3</w:t>
+                              </w:r>
+                            </w:fldSimple>
+                            <w:r>
+                              <w:t>: Verified answer using high-level program</w:t>
+                            </w:r>
+                          </w:p>
+                        </w:txbxContent>
+                      </wps:txbx>
+                      <wps:bodyPr rot="0" spcFirstLastPara="0" vertOverflow="overflow" horzOverflow="overflow" vert="horz" wrap="square" lIns="0" tIns="0" rIns="0" bIns="0" numCol="1" spcCol="0" rtlCol="0" fromWordArt="0" anchor="t" anchorCtr="0" forceAA="0" compatLnSpc="1">
+                        <a:prstTxWarp prst="textNoShape">
+                          <a:avLst/>
+                        </a:prstTxWarp>
+                        <a:spAutoFit/>
+                      </wps:bodyPr>
+                    </wps:wsp>
+                  </a:graphicData>
+                </a:graphic>
+              </wp:anchor>
+            </w:drawing>
+          </mc:Choice>
+          <mc:Fallback>
+            <w:pict>
+              <v:shape w14:anchorId="6999BE71" id="Text Box 6" o:spid="_x0000_s1028" type="#_x0000_t202" style="position:absolute;margin-left:0;margin-top:163pt;width:468pt;height:.05pt;z-index:-251646976;visibility:visible;mso-wrap-style:square;mso-wrap-distance-left:9pt;mso-wrap-distance-top:0;mso-wrap-distance-right:9pt;mso-wrap-distance-bottom:0;mso-position-horizontal:absolute;mso-position-horizontal-relative:text;mso-position-vertical:absolute;mso-position-vertical-relative:text;v-text-anchor:top" o:gfxdata="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" stroked="f">
+                <v:textbox style="mso-fit-shape-to-text:t" inset="0,0,0,0">
+                  <w:txbxContent>
+                    <w:p>
+                      <w:pPr>
+                        <w:pStyle w:val="Caption"/>
+                        <w:rPr>
+                          <w:noProof/>
+                        </w:rPr>
+                      </w:pPr>
+                      <w:r>
+                        <w:t xml:space="preserve">Figure </w:t>
+                      </w:r>
+                      <w:fldSimple w:instr=" SEQ Figure \* ARABIC ">
+                        <w:r>
+                          <w:rPr>
+                            <w:noProof/>
+                          </w:rPr>
+                          <w:t>3</w:t>
+                        </w:r>
+                      </w:fldSimple>
+                      <w:r>
+                        <w:t>: Verified answer using high-level program</w:t>
+                      </w:r>
+                    </w:p>
+                  </w:txbxContent>
+                </v:textbox>
+              </v:shape>
+            </w:pict>
+          </mc:Fallback>
+        </mc:AlternateContent>
+      </w:r>
+      <w:r>
+        <w:rPr>
+          <w:noProof/>
+        </w:rPr>
+        <w:drawing>
+          <wp:anchor distT="0" distB="0" distL="114300" distR="114300" simplePos="0" relativeHeight="251667456" behindDoc="1" locked="0" layoutInCell="1" allowOverlap="1" wp14:anchorId="501BD876" wp14:editId="6BDA0F7B">
+            <wp:simplePos x="0" y="0"/>
+            <wp:positionH relativeFrom="margin">
+              <wp:align>right</wp:align>
+            </wp:positionH>
+            <wp:positionV relativeFrom="paragraph">
+              <wp:posOffset>67310</wp:posOffset>
+            </wp:positionV>
+            <wp:extent cx="5943600" cy="1945640"/>
+            <wp:effectExtent l="0" t="0" r="0" b="0"/>
+            <wp:wrapNone/>
+            <wp:docPr id="5" name="Picture 5"/>
+            <wp:cNvGraphicFramePr>
+              <a:graphicFrameLocks xmlns:a="http://schemas.openxmlformats.org/drawingml/2006/main" noChangeAspect="1"/>
+            </wp:cNvGraphicFramePr>
+            <a:graphic xmlns:a="http://schemas.openxmlformats.org/drawingml/2006/main">
+              <a:graphicData uri="http://schemas.openxmlformats.org/drawingml/2006/picture">
+                <pic:pic xmlns:pic="http://schemas.openxmlformats.org/drawingml/2006/picture">
+                  <pic:nvPicPr>
+                    <pic:cNvPr id="1" name=""/>
+                    <pic:cNvPicPr/>
+                  </pic:nvPicPr>
+                  <pic:blipFill>
+                    <a:blip r:embed="rId9">
+                      <a:extLst>
+                        <a:ext uri="{28A0092B-C50C-407E-A947-70E740481C1C}">
+                          <a14:useLocalDpi xmlns:a14="http://schemas.microsoft.com/office/drawing/2010/main" val="0"/>
+                        </a:ext>
+                      </a:extLst>
+                    </a:blip>
+                    <a:stretch>
+                      <a:fillRect/>
+                    </a:stretch>
+                  </pic:blipFill>
+                  <pic:spPr>
+                    <a:xfrm>
+                      <a:off x="0" y="0"/>
+                      <a:ext cx="5943600" cy="1945640"/>
+                    </a:xfrm>
+                    <a:prstGeom prst="rect">
+                      <a:avLst/>
+                    </a:prstGeom>
+                  </pic:spPr>
+                </pic:pic>
+              </a:graphicData>
+            </a:graphic>
+            <wp14:sizeRelH relativeFrom="page">
+              <wp14:pctWidth>0</wp14:pctWidth>
+            </wp14:sizeRelH>
+            <wp14:sizeRelV relativeFrom="page">
+              <wp14:pctHeight>0</wp14:pctHeight>
+            </wp14:sizeRelV>
+          </wp:anchor>
+        </w:drawing>
+      </w:r>
+    </w:p>
+    <w:p>
+      <w:pPr>
+        <w:pStyle w:val="NoSpacing"/>
+      </w:pPr>
+    </w:p>
+    <w:p>
+      <w:pPr>
+        <w:pStyle w:val="NoSpacing"/>
+      </w:pPr>
+    </w:p>
+    <w:p>
+      <w:pPr>
+        <w:pStyle w:val="NoSpacing"/>
+      </w:pPr>
+    </w:p>
+    <w:p>
+      <w:pPr>
+        <w:pStyle w:val="NoSpacing"/>
+      </w:pPr>
+    </w:p>
+    <w:p>
+      <w:pPr>
+        <w:pStyle w:val="NoSpacing"/>
+      </w:pPr>
+    </w:p>
+    <w:p>
+      <w:pPr>
+        <w:pStyle w:val="NoSpacing"/>
+      </w:pPr>
+    </w:p>
+    <w:p>
+      <w:pPr>
+        <w:pStyle w:val="NoSpacing"/>
+      </w:pPr>
+    </w:p>
+    <w:p>
+      <w:pPr>
+        <w:pStyle w:val="NoSpacing"/>
+      </w:pPr>
+    </w:p>
+    <w:p>
+      <w:pPr>
+        <w:pStyle w:val="NoSpacing"/>
+      </w:pPr>
+    </w:p>
+    <w:p>
+      <w:pPr>
+        <w:pStyle w:val="NoSpacing"/>
+      </w:pPr>
+    </w:p>
+    <w:p>
+      <w:pPr>
+        <w:pStyle w:val="NoSpacing"/>
+      </w:pPr>
+    </w:p>
+    <w:p>
+      <w:pPr>
+        <w:pStyle w:val="NoSpacing"/>
+      </w:pPr>
+    </w:p>
+    <w:p>
+      <w:pPr>
+        <w:pStyle w:val="NoSpacing"/>
+      </w:pPr>
+    </w:p>
+    <w:p>
+      <w:pPr>
+        <w:pStyle w:val="NoSpacing"/>
+      </w:pPr>
+    </w:p>
+    <w:p>
+      <w:pPr>
+        <w:pStyle w:val="NoSpacing"/>
+      </w:pPr>
+    </w:p>
+    <w:p>
+      <w:pPr>
+        <w:pStyle w:val="NoSpacing"/>
+      </w:pPr>
+    </w:p>
+    <w:p>
+      <w:pPr>
+        <w:pStyle w:val="NoSpacing"/>
+      </w:pPr>
+    </w:p>
+    <w:p>
+      <w:pPr>
+        <w:pStyle w:val="NoSpacing"/>
+      </w:pPr>
+    </w:p>
+    <w:p>
+      <w:pPr>
+        <w:pStyle w:val="NoSpacing"/>
+      </w:pPr>
+      <w:r>
+        <w:lastRenderedPageBreak/>
+        <w:t xml:space="preserve">• </w:t>
+      </w:r>
+      <w:r>
+        <w:t>Determine the execution time @ 16MHz/#cycles of your algorithm using the simulation</w:t>
+      </w:r>
+    </w:p>
+    <w:p>
+      <w:pPr>
+        <w:pStyle w:val="NoSpacing"/>
+      </w:pPr>
+    </w:p>
+    <w:p>
+      <w:pPr>
+        <w:pStyle w:val="NoSpacing"/>
+      </w:pPr>
+      <w:r>
+        <w:rPr>
+          <w:noProof/>
+        </w:rPr>
+        <mc:AlternateContent>
+          <mc:Choice Requires="wps">
+            <w:drawing>
+              <wp:anchor distT="0" distB="0" distL="114300" distR="114300" simplePos="0" relativeHeight="251673600" behindDoc="1" locked="0" layoutInCell="1" allowOverlap="1" wp14:anchorId="5E56AEE4" wp14:editId="22ADD141">
+                <wp:simplePos x="0" y="0"/>
+                <wp:positionH relativeFrom="column">
+                  <wp:posOffset>809625</wp:posOffset>
+                </wp:positionH>
+                <wp:positionV relativeFrom="paragraph">
+                  <wp:posOffset>2302510</wp:posOffset>
+                </wp:positionV>
+                <wp:extent cx="4324350" cy="635"/>
+                <wp:effectExtent l="0" t="0" r="0" b="0"/>
+                <wp:wrapNone/>
+                <wp:docPr id="8" name="Text Box 8"/>
+                <wp:cNvGraphicFramePr/>
+                <a:graphic xmlns:a="http://schemas.openxmlformats.org/drawingml/2006/main">
+                  <a:graphicData uri="http://schemas.microsoft.com/office/word/2010/wordprocessingShape">
+                    <wps:wsp>
+                      <wps:cNvSpPr txBox="1"/>
+                      <wps:spPr>
+                        <a:xfrm>
+                          <a:off x="0" y="0"/>
+                          <a:ext cx="4324350" cy="635"/>
+                        </a:xfrm>
+                        <a:prstGeom prst="rect">
+                          <a:avLst/>
+                        </a:prstGeom>
+                        <a:solidFill>
+                          <a:prstClr val="white"/>
+                        </a:solidFill>
+                        <a:ln>
+                          <a:noFill/>
+                        </a:ln>
+                      </wps:spPr>
+                      <wps:txbx>
+                        <w:txbxContent>
+                          <w:p>
+                            <w:pPr>
+                              <w:pStyle w:val="Caption"/>
+                              <w:rPr>
+                                <w:noProof/>
+                              </w:rPr>
+                            </w:pPr>
+                            <w:r>
+                              <w:t xml:space="preserve">Figure </w:t>
+                            </w:r>
+                            <w:fldSimple w:instr=" SEQ Figure \* ARABIC ">
+                              <w:r>
+                                <w:rPr>
+                                  <w:noProof/>
+                                </w:rPr>
+                                <w:t>4</w:t>
+                              </w:r>
+                            </w:fldSimple>
+                            <w:r>
+                              <w:t>: Program execution time—14,257.94µs</w:t>
+                            </w:r>
+                          </w:p>
+                        </w:txbxContent>
+                      </wps:txbx>
+                      <wps:bodyPr rot="0" spcFirstLastPara="0" vertOverflow="overflow" horzOverflow="overflow" vert="horz" wrap="square" lIns="0" tIns="0" rIns="0" bIns="0" numCol="1" spcCol="0" rtlCol="0" fromWordArt="0" anchor="t" anchorCtr="0" forceAA="0" compatLnSpc="1">
+                        <a:prstTxWarp prst="textNoShape">
+                          <a:avLst/>
+                        </a:prstTxWarp>
+                        <a:spAutoFit/>
+                      </wps:bodyPr>
+                    </wps:wsp>
+                  </a:graphicData>
+                </a:graphic>
+              </wp:anchor>
+            </w:drawing>
+          </mc:Choice>
+          <mc:Fallback>
+            <w:pict>
+              <v:shape w14:anchorId="5E56AEE4" id="Text Box 8" o:spid="_x0000_s1029" type="#_x0000_t202" style="position:absolute;margin-left:63.75pt;margin-top:181.3pt;width:340.5pt;height:.05pt;z-index:-251642880;visibility:visible;mso-wrap-style:square;mso-wrap-distance-left:9pt;mso-wrap-distance-top:0;mso-wrap-distance-right:9pt;mso-wrap-distance-bottom:0;mso-position-horizontal:absolute;mso-position-horizontal-relative:text;mso-position-vertical:absolute;mso-position-vertical-relative:text;v-text-anchor:top" o:gfxdata="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" stroked="f">
+                <v:textbox style="mso-fit-shape-to-text:t" inset="0,0,0,0">
+                  <w:txbxContent>
+                    <w:p>
+                      <w:pPr>
+                        <w:pStyle w:val="Caption"/>
+                        <w:rPr>
+                          <w:noProof/>
+                        </w:rPr>
+                      </w:pPr>
+                      <w:r>
+                        <w:t xml:space="preserve">Figure </w:t>
+                      </w:r>
+                      <w:fldSimple w:instr=" SEQ Figure \* ARABIC ">
+                        <w:r>
+                          <w:rPr>
+                            <w:noProof/>
+                          </w:rPr>
+                          <w:t>4</w:t>
+                        </w:r>
+                      </w:fldSimple>
+                      <w:r>
+                        <w:t>: Program execution time—14,257.94µs</w:t>
+                      </w:r>
+                    </w:p>
+                  </w:txbxContent>
+                </v:textbox>
+              </v:shape>
+            </w:pict>
+          </mc:Fallback>
+        </mc:AlternateContent>
+      </w:r>
+      <w:r>
+        <w:rPr>
+          <w:noProof/>
+        </w:rPr>
+        <w:drawing>
+          <wp:anchor distT="0" distB="0" distL="114300" distR="114300" simplePos="0" relativeHeight="251671552" behindDoc="1" locked="0" layoutInCell="1" allowOverlap="1" wp14:anchorId="58491370" wp14:editId="6B7B1AD6">
+            <wp:simplePos x="0" y="0"/>
+            <wp:positionH relativeFrom="margin">
+              <wp:align>center</wp:align>
+            </wp:positionH>
+            <wp:positionV relativeFrom="paragraph">
+              <wp:posOffset>6985</wp:posOffset>
+            </wp:positionV>
+            <wp:extent cx="4324350" cy="2238375"/>
+            <wp:effectExtent l="0" t="0" r="0" b="9525"/>
+            <wp:wrapNone/>
+            <wp:docPr id="7" name="Picture 7"/>
+            <wp:cNvGraphicFramePr>
+              <a:graphicFrameLocks xmlns:a="http://schemas.openxmlformats.org/drawingml/2006/main" noChangeAspect="1"/>
+            </wp:cNvGraphicFramePr>
+            <a:graphic xmlns:a="http://schemas.openxmlformats.org/drawingml/2006/main">
+              <a:graphicData uri="http://schemas.openxmlformats.org/drawingml/2006/picture">
+                <pic:pic xmlns:pic="http://schemas.openxmlformats.org/drawingml/2006/picture">
+                  <pic:nvPicPr>
+                    <pic:cNvPr id="1" name=""/>
+                    <pic:cNvPicPr/>
+                  </pic:nvPicPr>
+                  <pic:blipFill>
+                    <a:blip r:embed="rId10">
+                      <a:extLst>
+                        <a:ext uri="{28A0092B-C50C-407E-A947-70E740481C1C}">
+                          <a14:useLocalDpi xmlns:a14="http://schemas.microsoft.com/office/drawing/2010/main" val="0"/>
+                        </a:ext>
+                      </a:extLst>
+                    </a:blip>
+                    <a:stretch>
+                      <a:fillRect/>
+                    </a:stretch>
+                  </pic:blipFill>
+                  <pic:spPr>
+                    <a:xfrm>
+                      <a:off x="0" y="0"/>
+                      <a:ext cx="4324350" cy="2238375"/>
+                    </a:xfrm>
+                    <a:prstGeom prst="rect">
+                      <a:avLst/>
+                    </a:prstGeom>
+                  </pic:spPr>
+                </pic:pic>
+              </a:graphicData>
+            </a:graphic>
+            <wp14:sizeRelH relativeFrom="page">
+              <wp14:pctWidth>0</wp14:pctWidth>
+            </wp14:sizeRelH>
+            <wp14:sizeRelV relativeFrom="page">
+              <wp14:pctHeight>0</wp14:pctHeight>
+            </wp14:sizeRelV>
+          </wp:anchor>
+        </w:drawing>
+      </w:r>
+    </w:p>
+    <w:p>
+      <w:pPr>
+        <w:pStyle w:val="NoSpacing"/>
+      </w:pPr>
+    </w:p>
+    <w:p>
+      <w:pPr>
+        <w:pStyle w:val="NoSpacing"/>
+      </w:pPr>
+    </w:p>
+    <w:p>
+      <w:pPr>
+        <w:pStyle w:val="NoSpacing"/>
+      </w:pPr>
+    </w:p>
+    <w:p>
+      <w:pPr>
+        <w:pStyle w:val="NoSpacing"/>
+      </w:pPr>
+    </w:p>
+    <w:p>
+      <w:pPr>
+        <w:pStyle w:val="NoSpacing"/>
+      </w:pPr>
+    </w:p>
+    <w:p>
+      <w:pPr>
+        <w:pStyle w:val="NoSpacing"/>
+      </w:pPr>
+    </w:p>
+    <w:p>
+      <w:pPr>
+        <w:pStyle w:val="NoSpacing"/>
+      </w:pPr>
+    </w:p>
+    <w:p>
+      <w:pPr>
+        <w:pStyle w:val="NoSpacing"/>
+      </w:pPr>
+    </w:p>
+    <w:p>
+      <w:pPr>
+        <w:pStyle w:val="NoSpacing"/>
+      </w:pPr>
+    </w:p>
+    <w:p>
+      <w:pPr>
+        <w:pStyle w:val="NoSpacing"/>
+      </w:pPr>
+    </w:p>
+    <w:p>
+      <w:pPr>
+        <w:pStyle w:val="NoSpacing"/>
+      </w:pPr>
+    </w:p>
+    <w:p>
+      <w:pPr>
+        <w:pStyle w:val="NoSpacing"/>
+      </w:pPr>
+    </w:p>
+    <w:p>
+      <w:pPr>
+        <w:pStyle w:val="NoSpacing"/>
+      </w:pPr>
+    </w:p>
+    <w:p>
+      <w:pPr>
+        <w:pStyle w:val="NoSpacing"/>
+      </w:pPr>
+    </w:p>
+    <w:p>
+      <w:pPr>
+        <w:pStyle w:val="NoSpacing"/>
+      </w:pPr>
     </w:p>
     <w:p>
       <w:pPr>
@@ -799,8 +3010,14 @@
       <w:pPr>
         <w:pStyle w:val="NoSpacing"/>
       </w:pPr>
-      <w:bookmarkStart w:id="0" w:name="_GoBack"/>
-      <w:bookmarkEnd w:id="0"/>
+      <w:hyperlink r:id="rId11" w:history="1">
+        <w:r>
+          <w:rPr>
+            <w:rStyle w:val="Hyperlink"/>
+          </w:rPr>
+          <w:t>https://github.com/DoVietLe/assignments/tree/master/ESD301/LAB01a</w:t>
+        </w:r>
+      </w:hyperlink>
     </w:p>
     <w:p>
       <w:pPr>
@@ -832,7 +3049,7 @@
       <w:pPr>
         <w:pStyle w:val="NoSpacing"/>
       </w:pPr>
-      <w:hyperlink r:id="rId7" w:history="1">
+      <w:hyperlink r:id="rId12" w:history="1">
         <w:r>
           <w:rPr>
             <w:rStyle w:val="Hyperlink"/>
@@ -883,7 +3100,15 @@
         <w:rPr>
           <w:rFonts w:eastAsia="Times New Roman" w:cs="Times New Roman"/>
         </w:rPr>
-        <w:t>NAME OF THE STUDENT</w:t>
+        <w:t xml:space="preserve">Do V. </w:t>
+      </w:r>
+      <w:bookmarkStart w:id="0" w:name="_GoBack"/>
+      <w:bookmarkEnd w:id="0"/>
+      <w:r>
+        <w:rPr>
+          <w:rFonts w:eastAsia="Times New Roman" w:cs="Times New Roman"/>
+        </w:rPr>
+        <w:t>Le</w:t>
       </w:r>
     </w:p>
     <w:sectPr>
@@ -1692,6 +3917,25 @@
       <w:spacing w:before="100" w:beforeAutospacing="1" w:after="100" w:afterAutospacing="1"/>
     </w:pPr>
   </w:style>
+  <w:style w:type="paragraph" w:styleId="Caption">
+    <w:name w:val="caption"/>
+    <w:basedOn w:val="Normal"/>
+    <w:next w:val="Normal"/>
+    <w:uiPriority w:val="35"/>
+    <w:unhideWhenUsed/>
+    <w:qFormat/>
+    <w:rsid w:val="00876556"/>
+    <w:pPr>
+      <w:spacing w:after="200"/>
+    </w:pPr>
+    <w:rPr>
+      <w:i/>
+      <w:iCs/>
+      <w:color w:val="1F497D" w:themeColor="text2"/>
+      <w:sz w:val="18"/>
+      <w:szCs w:val="18"/>
+    </w:rPr>
+  </w:style>
 </w:styles>
 </file>
 

</xml_diff>